<commit_message>
modified word file for VR Service
</commit_message>
<xml_diff>
--- a/word/VR Service.docx
+++ b/word/VR Service.docx
@@ -16,7 +16,7 @@
           <w:b/>
           <w:color w:val="24292E"/>
           <w:kern w:val="0"/>
-          <w:sz w:val="22"/>
+          <w:sz w:val="24"/>
           <w:szCs w:val="24"/>
         </w:rPr>
       </w:pPr>
@@ -26,7 +26,7 @@
           <w:b/>
           <w:color w:val="24292E"/>
           <w:kern w:val="0"/>
-          <w:sz w:val="22"/>
+          <w:sz w:val="24"/>
           <w:szCs w:val="24"/>
         </w:rPr>
         <w:t>VR 스트리밍 서비스</w:t>
@@ -94,7 +94,7 @@
         <w:spacing w:before="240" w:after="240"/>
         <w:jc w:val="left"/>
         <w:rPr>
-          <w:rFonts w:eastAsiaTheme="minorHAnsi" w:cs="Segoe UI" w:hint="eastAsia"/>
+          <w:rFonts w:eastAsiaTheme="minorHAnsi" w:cs="Segoe UI"/>
           <w:color w:val="24292E"/>
           <w:kern w:val="0"/>
           <w:szCs w:val="24"/>
@@ -257,7 +257,7 @@
         <w:ind w:leftChars="0"/>
         <w:jc w:val="left"/>
         <w:rPr>
-          <w:rFonts w:eastAsiaTheme="minorHAnsi" w:cs="Segoe UI" w:hint="eastAsia"/>
+          <w:rFonts w:eastAsiaTheme="minorHAnsi" w:cs="Segoe UI"/>
           <w:color w:val="24292E"/>
           <w:kern w:val="0"/>
           <w:szCs w:val="24"/>
@@ -379,7 +379,7 @@
         <w:spacing w:before="240" w:after="240"/>
         <w:jc w:val="left"/>
         <w:rPr>
-          <w:rFonts w:eastAsiaTheme="minorHAnsi" w:cs="Segoe UI" w:hint="eastAsia"/>
+          <w:rFonts w:eastAsiaTheme="minorHAnsi" w:cs="Segoe UI"/>
           <w:color w:val="24292E"/>
           <w:kern w:val="0"/>
           <w:szCs w:val="24"/>
@@ -475,7 +475,7 @@
         <w:ind w:leftChars="0"/>
         <w:jc w:val="left"/>
         <w:rPr>
-          <w:rFonts w:eastAsiaTheme="minorHAnsi" w:cs="Segoe UI" w:hint="eastAsia"/>
+          <w:rFonts w:eastAsiaTheme="minorHAnsi" w:cs="Segoe UI"/>
           <w:color w:val="24292E"/>
           <w:kern w:val="0"/>
           <w:szCs w:val="24"/>
@@ -592,8 +592,6 @@
           <w:szCs w:val="24"/>
         </w:rPr>
       </w:pPr>
-      <w:bookmarkStart w:id="0" w:name="_GoBack"/>
-      <w:bookmarkEnd w:id="0"/>
     </w:p>
     <w:p>
       <w:pPr>
@@ -669,7 +667,7 @@
                     <pic:cNvPicPr/>
                   </pic:nvPicPr>
                   <pic:blipFill>
-                    <a:blip r:embed="rId5"/>
+                    <a:blip r:embed="rId7"/>
                     <a:stretch>
                       <a:fillRect/>
                     </a:stretch>
@@ -729,7 +727,7 @@
                     <pic:cNvPicPr/>
                   </pic:nvPicPr>
                   <pic:blipFill>
-                    <a:blip r:embed="rId6"/>
+                    <a:blip r:embed="rId8"/>
                     <a:stretch>
                       <a:fillRect/>
                     </a:stretch>
@@ -762,7 +760,7 @@
         <w:ind w:leftChars="0" w:left="720"/>
         <w:jc w:val="left"/>
         <w:rPr>
-          <w:rFonts w:eastAsiaTheme="minorHAnsi" w:cs="Segoe UI" w:hint="eastAsia"/>
+          <w:rFonts w:eastAsiaTheme="minorHAnsi" w:cs="Segoe UI"/>
           <w:color w:val="24292E"/>
           <w:kern w:val="0"/>
           <w:szCs w:val="24"/>
@@ -1129,16 +1127,6 @@
           <w:szCs w:val="24"/>
         </w:rPr>
       </w:pPr>
-      <w:r>
-        <w:rPr>
-          <w:rFonts w:eastAsiaTheme="minorHAnsi" w:cs="Segoe UI" w:hint="eastAsia"/>
-          <w:color w:val="24292E"/>
-          <w:kern w:val="0"/>
-          <w:sz w:val="22"/>
-          <w:szCs w:val="24"/>
-        </w:rPr>
-        <w:t>참고문헌</w:t>
-      </w:r>
     </w:p>
     <w:p>
       <w:pPr>
@@ -1151,7 +1139,36 @@
         <w:ind w:left="720"/>
         <w:jc w:val="left"/>
         <w:rPr>
-          <w:rFonts w:eastAsiaTheme="minorHAnsi" w:cs="Segoe UI" w:hint="eastAsia"/>
+          <w:rFonts w:eastAsiaTheme="minorHAnsi" w:cs="Segoe UI"/>
+          <w:color w:val="24292E"/>
+          <w:kern w:val="0"/>
+          <w:sz w:val="22"/>
+          <w:szCs w:val="24"/>
+        </w:rPr>
+      </w:pPr>
+      <w:r>
+        <w:rPr>
+          <w:rFonts w:eastAsiaTheme="minorHAnsi" w:cs="Segoe UI" w:hint="eastAsia"/>
+          <w:color w:val="24292E"/>
+          <w:kern w:val="0"/>
+          <w:sz w:val="22"/>
+          <w:szCs w:val="24"/>
+        </w:rPr>
+        <w:t>참고문헌</w:t>
+      </w:r>
+    </w:p>
+    <w:p>
+      <w:pPr>
+        <w:widowControl/>
+        <w:shd w:val="clear" w:color="auto" w:fill="FFFFFF"/>
+        <w:wordWrap/>
+        <w:autoSpaceDE/>
+        <w:autoSpaceDN/>
+        <w:spacing w:before="60" w:after="100" w:afterAutospacing="1"/>
+        <w:ind w:left="720"/>
+        <w:jc w:val="left"/>
+        <w:rPr>
+          <w:rFonts w:eastAsiaTheme="minorHAnsi" w:cs="Segoe UI"/>
           <w:color w:val="24292E"/>
           <w:kern w:val="0"/>
           <w:sz w:val="22"/>
@@ -1238,18 +1255,36 @@
         </w:rPr>
         <w:t xml:space="preserve"> </w:t>
       </w:r>
-      <w:hyperlink r:id="rId7" w:history="1">
-        <w:r>
-          <w:rPr>
-            <w:rStyle w:val="a5"/>
-            <w:rFonts w:eastAsiaTheme="minorHAnsi" w:cs="Segoe UI"/>
-            <w:kern w:val="0"/>
-            <w:sz w:val="22"/>
-            <w:szCs w:val="24"/>
-          </w:rPr>
-          <w:t>http://www.insightors.com/portfolio_page/column_vr-ar/</w:t>
-        </w:r>
-      </w:hyperlink>
+      <w:bookmarkStart w:id="0" w:name="_GoBack"/>
+      <w:r>
+        <w:fldChar w:fldCharType="begin"/>
+      </w:r>
+      <w:r>
+        <w:instrText xml:space="preserve"> HYPERLINK "http://www.insightors.com/portfolio_page/column_vr-ar/" </w:instrText>
+      </w:r>
+      <w:r>
+        <w:fldChar w:fldCharType="separate"/>
+      </w:r>
+      <w:r>
+        <w:rPr>
+          <w:rStyle w:val="a5"/>
+          <w:rFonts w:eastAsiaTheme="minorHAnsi" w:cs="Segoe UI"/>
+          <w:kern w:val="0"/>
+          <w:sz w:val="22"/>
+          <w:szCs w:val="24"/>
+        </w:rPr>
+        <w:t>http://www.insightors.com/portfolio_page/column_vr-ar/</w:t>
+      </w:r>
+      <w:r>
+        <w:rPr>
+          <w:rStyle w:val="a5"/>
+          <w:rFonts w:eastAsiaTheme="minorHAnsi" w:cs="Segoe UI"/>
+          <w:kern w:val="0"/>
+          <w:sz w:val="22"/>
+          <w:szCs w:val="24"/>
+        </w:rPr>
+        <w:fldChar w:fldCharType="end"/>
+      </w:r>
       <w:r>
         <w:rPr>
           <w:rFonts w:eastAsiaTheme="minorHAnsi" w:cs="Segoe UI"/>
@@ -1260,6 +1295,7 @@
         </w:rPr>
         <w:t xml:space="preserve"> </w:t>
       </w:r>
+      <w:bookmarkEnd w:id="0"/>
     </w:p>
     <w:p>
       <w:pPr>
@@ -1277,6 +1313,44 @@
     </w:sectPr>
   </w:body>
 </w:document>
+</file>
+
+<file path=word/endnotes.xml><?xml version="1.0" encoding="utf-8"?>
+<w:endnotes xmlns:wpc="http://schemas.microsoft.com/office/word/2010/wordprocessingCanvas" xmlns:cx="http://schemas.microsoft.com/office/drawing/2014/chartex" xmlns:cx1="http://schemas.microsoft.com/office/drawing/2015/9/8/chartex" xmlns:cx2="http://schemas.microsoft.com/office/drawing/2015/10/21/chartex" xmlns:cx3="http://schemas.microsoft.com/office/drawing/2016/5/9/chartex" xmlns:cx4="http://schemas.microsoft.com/office/drawing/2016/5/10/chartex" xmlns:cx5="http://schemas.microsoft.com/office/drawing/2016/5/11/chartex" xmlns:cx6="http://schemas.microsoft.com/office/drawing/2016/5/12/chartex" xmlns:cx7="http://schemas.microsoft.com/office/drawing/2016/5/13/chartex" xmlns:cx8="http://schemas.microsoft.com/office/drawing/2016/5/14/chartex" xmlns:mc="http://schemas.openxmlformats.org/markup-compatibility/2006" xmlns:aink="http://schemas.microsoft.com/office/drawing/2016/ink" xmlns:am3d="http://schemas.microsoft.com/office/drawing/2017/model3d" xmlns:o="urn:schemas-microsoft-com:office:office" xmlns:r="http://schemas.openxmlformats.org/officeDocument/2006/relationships" xmlns:m="http://schemas.openxmlformats.org/officeDocument/2006/math" xmlns:v="urn:schemas-microsoft-com:vml" xmlns:wp14="http://schemas.microsoft.com/office/word/2010/wordprocessingDrawing" xmlns:wp="http://schemas.openxmlformats.org/drawingml/2006/wordprocessingDrawing" xmlns:w10="urn:schemas-microsoft-com:office:word" xmlns:w="http://schemas.openxmlformats.org/wordprocessingml/2006/main" xmlns:w14="http://schemas.microsoft.com/office/word/2010/wordml" xmlns:w15="http://schemas.microsoft.com/office/word/2012/wordml" xmlns:w16cid="http://schemas.microsoft.com/office/word/2016/wordml/cid" xmlns:w16se="http://schemas.microsoft.com/office/word/2015/wordml/symex" xmlns:wpg="http://schemas.microsoft.com/office/word/2010/wordprocessingGroup" xmlns:wpi="http://schemas.microsoft.com/office/word/2010/wordprocessingInk" xmlns:wne="http://schemas.microsoft.com/office/word/2006/wordml" xmlns:wps="http://schemas.microsoft.com/office/word/2010/wordprocessingShape" mc:Ignorable="w14 w15 w16se w16cid wp14">
+  <w:endnote w:type="separator" w:id="-1">
+    <w:p>
+      <w:r>
+        <w:separator/>
+      </w:r>
+    </w:p>
+  </w:endnote>
+  <w:endnote w:type="continuationSeparator" w:id="0">
+    <w:p>
+      <w:r>
+        <w:continuationSeparator/>
+      </w:r>
+    </w:p>
+  </w:endnote>
+</w:endnotes>
+</file>
+
+<file path=word/footnotes.xml><?xml version="1.0" encoding="utf-8"?>
+<w:footnotes xmlns:wpc="http://schemas.microsoft.com/office/word/2010/wordprocessingCanvas" xmlns:cx="http://schemas.microsoft.com/office/drawing/2014/chartex" xmlns:cx1="http://schemas.microsoft.com/office/drawing/2015/9/8/chartex" xmlns:cx2="http://schemas.microsoft.com/office/drawing/2015/10/21/chartex" xmlns:cx3="http://schemas.microsoft.com/office/drawing/2016/5/9/chartex" xmlns:cx4="http://schemas.microsoft.com/office/drawing/2016/5/10/chartex" xmlns:cx5="http://schemas.microsoft.com/office/drawing/2016/5/11/chartex" xmlns:cx6="http://schemas.microsoft.com/office/drawing/2016/5/12/chartex" xmlns:cx7="http://schemas.microsoft.com/office/drawing/2016/5/13/chartex" xmlns:cx8="http://schemas.microsoft.com/office/drawing/2016/5/14/chartex" xmlns:mc="http://schemas.openxmlformats.org/markup-compatibility/2006" xmlns:aink="http://schemas.microsoft.com/office/drawing/2016/ink" xmlns:am3d="http://schemas.microsoft.com/office/drawing/2017/model3d" xmlns:o="urn:schemas-microsoft-com:office:office" xmlns:r="http://schemas.openxmlformats.org/officeDocument/2006/relationships" xmlns:m="http://schemas.openxmlformats.org/officeDocument/2006/math" xmlns:v="urn:schemas-microsoft-com:vml" xmlns:wp14="http://schemas.microsoft.com/office/word/2010/wordprocessingDrawing" xmlns:wp="http://schemas.openxmlformats.org/drawingml/2006/wordprocessingDrawing" xmlns:w10="urn:schemas-microsoft-com:office:word" xmlns:w="http://schemas.openxmlformats.org/wordprocessingml/2006/main" xmlns:w14="http://schemas.microsoft.com/office/word/2010/wordml" xmlns:w15="http://schemas.microsoft.com/office/word/2012/wordml" xmlns:w16cid="http://schemas.microsoft.com/office/word/2016/wordml/cid" xmlns:w16se="http://schemas.microsoft.com/office/word/2015/wordml/symex" xmlns:wpg="http://schemas.microsoft.com/office/word/2010/wordprocessingGroup" xmlns:wpi="http://schemas.microsoft.com/office/word/2010/wordprocessingInk" xmlns:wne="http://schemas.microsoft.com/office/word/2006/wordml" xmlns:wps="http://schemas.microsoft.com/office/word/2010/wordprocessingShape" mc:Ignorable="w14 w15 w16se w16cid wp14">
+  <w:footnote w:type="separator" w:id="-1">
+    <w:p>
+      <w:r>
+        <w:separator/>
+      </w:r>
+    </w:p>
+  </w:footnote>
+  <w:footnote w:type="continuationSeparator" w:id="0">
+    <w:p>
+      <w:r>
+        <w:continuationSeparator/>
+      </w:r>
+    </w:p>
+  </w:footnote>
+</w:footnotes>
 </file>
 
 <file path=word/numbering.xml><?xml version="1.0" encoding="utf-8"?>
@@ -2034,6 +2108,50 @@
       <w:shd w:val="clear" w:color="auto" w:fill="E6E6E6"/>
     </w:rPr>
   </w:style>
+  <w:style w:type="paragraph" w:styleId="a7">
+    <w:name w:val="header"/>
+    <w:basedOn w:val="a"/>
+    <w:link w:val="Char"/>
+    <w:uiPriority w:val="99"/>
+    <w:unhideWhenUsed/>
+    <w:rsid w:val="005009B6"/>
+    <w:pPr>
+      <w:tabs>
+        <w:tab w:val="center" w:pos="4513"/>
+        <w:tab w:val="right" w:pos="9026"/>
+      </w:tabs>
+      <w:snapToGrid w:val="0"/>
+    </w:pPr>
+  </w:style>
+  <w:style w:type="character" w:customStyle="1" w:styleId="Char">
+    <w:name w:val="머리글 Char"/>
+    <w:basedOn w:val="a0"/>
+    <w:link w:val="a7"/>
+    <w:uiPriority w:val="99"/>
+    <w:rsid w:val="005009B6"/>
+  </w:style>
+  <w:style w:type="paragraph" w:styleId="a8">
+    <w:name w:val="footer"/>
+    <w:basedOn w:val="a"/>
+    <w:link w:val="Char0"/>
+    <w:uiPriority w:val="99"/>
+    <w:unhideWhenUsed/>
+    <w:rsid w:val="005009B6"/>
+    <w:pPr>
+      <w:tabs>
+        <w:tab w:val="center" w:pos="4513"/>
+        <w:tab w:val="right" w:pos="9026"/>
+      </w:tabs>
+      <w:snapToGrid w:val="0"/>
+    </w:pPr>
+  </w:style>
+  <w:style w:type="character" w:customStyle="1" w:styleId="Char0">
+    <w:name w:val="바닥글 Char"/>
+    <w:basedOn w:val="a0"/>
+    <w:link w:val="a8"/>
+    <w:uiPriority w:val="99"/>
+    <w:rsid w:val="005009B6"/>
+  </w:style>
 </w:styles>
 </file>
 

</xml_diff>

<commit_message>
add VR streaming service
</commit_message>
<xml_diff>
--- a/word/VR Service.docx
+++ b/word/VR Service.docx
@@ -59,576 +59,6 @@
         </w:rPr>
         <w:t>박예지</w:t>
       </w:r>
-    </w:p>
-    <w:p>
-      <w:pPr>
-        <w:widowControl/>
-        <w:shd w:val="clear" w:color="auto" w:fill="FFFFFF"/>
-        <w:wordWrap/>
-        <w:autoSpaceDE/>
-        <w:autoSpaceDN/>
-        <w:spacing w:before="240" w:after="240"/>
-        <w:jc w:val="left"/>
-        <w:rPr>
-          <w:rFonts w:eastAsiaTheme="minorHAnsi" w:cs="Segoe UI"/>
-          <w:color w:val="24292E"/>
-          <w:kern w:val="0"/>
-          <w:sz w:val="18"/>
-          <w:szCs w:val="24"/>
-        </w:rPr>
-      </w:pPr>
-      <w:r>
-        <w:rPr>
-          <w:rFonts w:eastAsiaTheme="minorHAnsi" w:cs="Segoe UI" w:hint="eastAsia"/>
-          <w:color w:val="24292E"/>
-          <w:kern w:val="0"/>
-          <w:sz w:val="18"/>
-          <w:szCs w:val="24"/>
-        </w:rPr>
-        <w:t>스스로 스터디</w:t>
-      </w:r>
-    </w:p>
-    <w:p>
-      <w:pPr>
-        <w:widowControl/>
-        <w:shd w:val="clear" w:color="auto" w:fill="FFFFFF"/>
-        <w:wordWrap/>
-        <w:autoSpaceDE/>
-        <w:autoSpaceDN/>
-        <w:spacing w:before="240" w:after="240"/>
-        <w:jc w:val="left"/>
-        <w:rPr>
-          <w:rFonts w:eastAsiaTheme="minorHAnsi" w:cs="Segoe UI"/>
-          <w:color w:val="24292E"/>
-          <w:kern w:val="0"/>
-          <w:sz w:val="18"/>
-          <w:szCs w:val="24"/>
-        </w:rPr>
-      </w:pPr>
-      <w:r>
-        <w:rPr>
-          <w:rFonts w:eastAsiaTheme="minorHAnsi" w:cs="Segoe UI" w:hint="eastAsia"/>
-          <w:color w:val="24292E"/>
-          <w:kern w:val="0"/>
-          <w:sz w:val="18"/>
-          <w:szCs w:val="24"/>
-        </w:rPr>
-        <w:t>가상 현실(Virtual Reality)</w:t>
-      </w:r>
-    </w:p>
-    <w:p>
-      <w:pPr>
-        <w:pStyle w:val="a4"/>
-        <w:widowControl/>
-        <w:numPr>
-          <w:ilvl w:val="0"/>
-          <w:numId w:val="2"/>
-        </w:numPr>
-        <w:shd w:val="clear" w:color="auto" w:fill="FFFFFF"/>
-        <w:wordWrap/>
-        <w:autoSpaceDE/>
-        <w:autoSpaceDN/>
-        <w:spacing w:before="240" w:after="240"/>
-        <w:ind w:leftChars="0"/>
-        <w:jc w:val="left"/>
-        <w:rPr>
-          <w:rFonts w:eastAsiaTheme="minorHAnsi" w:cs="Segoe UI"/>
-          <w:color w:val="24292E"/>
-          <w:kern w:val="0"/>
-          <w:sz w:val="18"/>
-          <w:szCs w:val="24"/>
-        </w:rPr>
-      </w:pPr>
-      <w:r>
-        <w:rPr>
-          <w:rFonts w:eastAsiaTheme="minorHAnsi" w:cs="Segoe UI" w:hint="eastAsia"/>
-          <w:color w:val="24292E"/>
-          <w:kern w:val="0"/>
-          <w:sz w:val="18"/>
-          <w:szCs w:val="24"/>
-        </w:rPr>
-        <w:t>실제와 유사한 환경이나 상황 또는 기술</w:t>
-      </w:r>
-    </w:p>
-    <w:p>
-      <w:pPr>
-        <w:pStyle w:val="a4"/>
-        <w:widowControl/>
-        <w:numPr>
-          <w:ilvl w:val="0"/>
-          <w:numId w:val="2"/>
-        </w:numPr>
-        <w:shd w:val="clear" w:color="auto" w:fill="FFFFFF"/>
-        <w:wordWrap/>
-        <w:autoSpaceDE/>
-        <w:autoSpaceDN/>
-        <w:spacing w:before="240" w:after="240"/>
-        <w:ind w:leftChars="0"/>
-        <w:jc w:val="left"/>
-        <w:rPr>
-          <w:rFonts w:eastAsiaTheme="minorHAnsi" w:cs="Segoe UI"/>
-          <w:color w:val="24292E"/>
-          <w:kern w:val="0"/>
-          <w:sz w:val="18"/>
-          <w:szCs w:val="24"/>
-        </w:rPr>
-      </w:pPr>
-      <w:r>
-        <w:rPr>
-          <w:rFonts w:eastAsiaTheme="minorHAnsi" w:cs="Segoe UI" w:hint="eastAsia"/>
-          <w:color w:val="24292E"/>
-          <w:kern w:val="0"/>
-          <w:sz w:val="18"/>
-          <w:szCs w:val="24"/>
-        </w:rPr>
-        <w:t xml:space="preserve">만들어진 가상의(상상의) 환경이나 상황 등은 사용자의 오감을 자극하며 실제와 유사한 공간적, 시간적 체험을 하게 함으로써 현실과 상상의 경계를 자유롭게 드나들게 한다. </w:t>
-      </w:r>
-    </w:p>
-    <w:p>
-      <w:pPr>
-        <w:pStyle w:val="a4"/>
-        <w:widowControl/>
-        <w:numPr>
-          <w:ilvl w:val="0"/>
-          <w:numId w:val="2"/>
-        </w:numPr>
-        <w:shd w:val="clear" w:color="auto" w:fill="FFFFFF"/>
-        <w:wordWrap/>
-        <w:autoSpaceDE/>
-        <w:autoSpaceDN/>
-        <w:spacing w:before="240" w:after="240"/>
-        <w:ind w:leftChars="0"/>
-        <w:jc w:val="left"/>
-        <w:rPr>
-          <w:rFonts w:eastAsiaTheme="minorHAnsi" w:cs="Segoe UI"/>
-          <w:color w:val="24292E"/>
-          <w:kern w:val="0"/>
-          <w:sz w:val="18"/>
-          <w:szCs w:val="24"/>
-        </w:rPr>
-      </w:pPr>
-      <w:r>
-        <w:rPr>
-          <w:rFonts w:eastAsiaTheme="minorHAnsi" w:cs="Segoe UI"/>
-          <w:color w:val="24292E"/>
-          <w:kern w:val="0"/>
-          <w:sz w:val="18"/>
-          <w:szCs w:val="24"/>
-        </w:rPr>
-        <w:t>1968</w:t>
-      </w:r>
-      <w:r>
-        <w:rPr>
-          <w:rFonts w:eastAsiaTheme="minorHAnsi" w:cs="Segoe UI" w:hint="eastAsia"/>
-          <w:color w:val="24292E"/>
-          <w:kern w:val="0"/>
-          <w:sz w:val="18"/>
-          <w:szCs w:val="24"/>
-        </w:rPr>
-        <w:t xml:space="preserve">년에 유타 대학의 이반 서덜랜드에 의해 고한된 헤드 마운티드 디스플레이- 머리 부분 탑재형 디스플레이 최초의 가상현실 시스템 </w:t>
-      </w:r>
-    </w:p>
-    <w:p>
-      <w:pPr>
-        <w:widowControl/>
-        <w:shd w:val="clear" w:color="auto" w:fill="FFFFFF"/>
-        <w:wordWrap/>
-        <w:autoSpaceDE/>
-        <w:autoSpaceDN/>
-        <w:spacing w:before="240" w:after="240"/>
-        <w:jc w:val="left"/>
-        <w:rPr>
-          <w:rFonts w:eastAsiaTheme="minorHAnsi" w:cs="Segoe UI"/>
-          <w:color w:val="24292E"/>
-          <w:kern w:val="0"/>
-          <w:sz w:val="18"/>
-          <w:szCs w:val="24"/>
-        </w:rPr>
-      </w:pPr>
-      <w:r>
-        <w:rPr>
-          <w:rFonts w:eastAsiaTheme="minorHAnsi" w:cs="Segoe UI" w:hint="eastAsia"/>
-          <w:color w:val="24292E"/>
-          <w:kern w:val="0"/>
-          <w:sz w:val="18"/>
-          <w:szCs w:val="24"/>
-        </w:rPr>
-        <w:t>가상 현실 종류</w:t>
-      </w:r>
-    </w:p>
-    <w:p>
-      <w:pPr>
-        <w:pStyle w:val="a4"/>
-        <w:widowControl/>
-        <w:numPr>
-          <w:ilvl w:val="0"/>
-          <w:numId w:val="2"/>
-        </w:numPr>
-        <w:shd w:val="clear" w:color="auto" w:fill="FFFFFF"/>
-        <w:wordWrap/>
-        <w:autoSpaceDE/>
-        <w:autoSpaceDN/>
-        <w:spacing w:before="240" w:after="240"/>
-        <w:ind w:leftChars="0"/>
-        <w:jc w:val="left"/>
-        <w:rPr>
-          <w:rFonts w:eastAsiaTheme="minorHAnsi" w:cs="Segoe UI"/>
-          <w:color w:val="24292E"/>
-          <w:kern w:val="0"/>
-          <w:sz w:val="18"/>
-          <w:szCs w:val="24"/>
-        </w:rPr>
-      </w:pPr>
-      <w:r>
-        <w:rPr>
-          <w:rFonts w:eastAsiaTheme="minorHAnsi" w:cs="Segoe UI" w:hint="eastAsia"/>
-          <w:color w:val="24292E"/>
-          <w:kern w:val="0"/>
-          <w:sz w:val="18"/>
-          <w:szCs w:val="24"/>
-        </w:rPr>
-        <w:t>원격현전(텔레익지스턴스)</w:t>
-      </w:r>
-    </w:p>
-    <w:p>
-      <w:pPr>
-        <w:pStyle w:val="a4"/>
-        <w:widowControl/>
-        <w:numPr>
-          <w:ilvl w:val="0"/>
-          <w:numId w:val="2"/>
-        </w:numPr>
-        <w:shd w:val="clear" w:color="auto" w:fill="FFFFFF"/>
-        <w:wordWrap/>
-        <w:autoSpaceDE/>
-        <w:autoSpaceDN/>
-        <w:spacing w:before="240" w:after="240"/>
-        <w:ind w:leftChars="0"/>
-        <w:jc w:val="left"/>
-        <w:rPr>
-          <w:rFonts w:eastAsiaTheme="minorHAnsi" w:cs="Segoe UI"/>
-          <w:color w:val="24292E"/>
-          <w:kern w:val="0"/>
-          <w:sz w:val="18"/>
-          <w:szCs w:val="24"/>
-        </w:rPr>
-      </w:pPr>
-      <w:r>
-        <w:rPr>
-          <w:rFonts w:eastAsiaTheme="minorHAnsi" w:cs="Segoe UI" w:hint="eastAsia"/>
-          <w:color w:val="24292E"/>
-          <w:kern w:val="0"/>
-          <w:sz w:val="18"/>
-          <w:szCs w:val="24"/>
-        </w:rPr>
-        <w:t>로보틱스</w:t>
-      </w:r>
-    </w:p>
-    <w:p>
-      <w:pPr>
-        <w:pStyle w:val="a4"/>
-        <w:widowControl/>
-        <w:numPr>
-          <w:ilvl w:val="0"/>
-          <w:numId w:val="2"/>
-        </w:numPr>
-        <w:shd w:val="clear" w:color="auto" w:fill="FFFFFF"/>
-        <w:wordWrap/>
-        <w:autoSpaceDE/>
-        <w:autoSpaceDN/>
-        <w:spacing w:before="240" w:after="240"/>
-        <w:ind w:leftChars="0"/>
-        <w:jc w:val="left"/>
-        <w:rPr>
-          <w:rFonts w:eastAsiaTheme="minorHAnsi" w:cs="Segoe UI"/>
-          <w:color w:val="24292E"/>
-          <w:kern w:val="0"/>
-          <w:sz w:val="18"/>
-          <w:szCs w:val="24"/>
-        </w:rPr>
-      </w:pPr>
-      <w:r>
-        <w:rPr>
-          <w:rFonts w:eastAsiaTheme="minorHAnsi" w:cs="Segoe UI" w:hint="eastAsia"/>
-          <w:color w:val="24292E"/>
-          <w:kern w:val="0"/>
-          <w:sz w:val="18"/>
-          <w:szCs w:val="24"/>
-        </w:rPr>
-        <w:t>증강현실</w:t>
-      </w:r>
-    </w:p>
-    <w:p>
-      <w:pPr>
-        <w:pStyle w:val="a4"/>
-        <w:widowControl/>
-        <w:numPr>
-          <w:ilvl w:val="0"/>
-          <w:numId w:val="2"/>
-        </w:numPr>
-        <w:shd w:val="clear" w:color="auto" w:fill="FFFFFF"/>
-        <w:wordWrap/>
-        <w:autoSpaceDE/>
-        <w:autoSpaceDN/>
-        <w:spacing w:before="240" w:after="240"/>
-        <w:ind w:leftChars="0"/>
-        <w:jc w:val="left"/>
-        <w:rPr>
-          <w:rFonts w:eastAsiaTheme="minorHAnsi" w:cs="Segoe UI"/>
-          <w:color w:val="24292E"/>
-          <w:kern w:val="0"/>
-          <w:sz w:val="18"/>
-          <w:szCs w:val="24"/>
-        </w:rPr>
-      </w:pPr>
-      <w:r>
-        <w:rPr>
-          <w:rFonts w:eastAsiaTheme="minorHAnsi" w:cs="Segoe UI" w:hint="eastAsia"/>
-          <w:color w:val="24292E"/>
-          <w:kern w:val="0"/>
-          <w:sz w:val="18"/>
-          <w:szCs w:val="24"/>
-        </w:rPr>
-        <w:t>복합 현실</w:t>
-      </w:r>
-    </w:p>
-    <w:p>
-      <w:pPr>
-        <w:widowControl/>
-        <w:shd w:val="clear" w:color="auto" w:fill="FFFFFF"/>
-        <w:wordWrap/>
-        <w:autoSpaceDE/>
-        <w:autoSpaceDN/>
-        <w:spacing w:before="240" w:after="240"/>
-        <w:jc w:val="left"/>
-        <w:rPr>
-          <w:rFonts w:eastAsiaTheme="minorHAnsi" w:cs="Segoe UI"/>
-          <w:color w:val="24292E"/>
-          <w:kern w:val="0"/>
-          <w:sz w:val="18"/>
-          <w:szCs w:val="24"/>
-        </w:rPr>
-      </w:pPr>
-      <w:r>
-        <w:rPr>
-          <w:rFonts w:eastAsiaTheme="minorHAnsi" w:cs="Segoe UI" w:hint="eastAsia"/>
-          <w:color w:val="24292E"/>
-          <w:kern w:val="0"/>
-          <w:sz w:val="18"/>
-          <w:szCs w:val="24"/>
-        </w:rPr>
-        <w:t>가상 현실 종류(시스템 환경)</w:t>
-      </w:r>
-    </w:p>
-    <w:p>
-      <w:pPr>
-        <w:pStyle w:val="a4"/>
-        <w:widowControl/>
-        <w:numPr>
-          <w:ilvl w:val="0"/>
-          <w:numId w:val="2"/>
-        </w:numPr>
-        <w:shd w:val="clear" w:color="auto" w:fill="FFFFFF"/>
-        <w:wordWrap/>
-        <w:autoSpaceDE/>
-        <w:autoSpaceDN/>
-        <w:spacing w:before="240" w:after="240"/>
-        <w:ind w:leftChars="0"/>
-        <w:jc w:val="left"/>
-        <w:rPr>
-          <w:rFonts w:eastAsiaTheme="minorHAnsi" w:cs="Segoe UI"/>
-          <w:color w:val="24292E"/>
-          <w:kern w:val="0"/>
-          <w:sz w:val="18"/>
-          <w:szCs w:val="24"/>
-        </w:rPr>
-      </w:pPr>
-      <w:r>
-        <w:rPr>
-          <w:rFonts w:eastAsiaTheme="minorHAnsi" w:cs="Segoe UI" w:hint="eastAsia"/>
-          <w:color w:val="24292E"/>
-          <w:kern w:val="0"/>
-          <w:sz w:val="18"/>
-          <w:szCs w:val="24"/>
-        </w:rPr>
-        <w:t>몰입형 가상현실: 특수 장비를 통해 실제로 보고 만지는 것 같은 감각적 효과를 느끼게 하는 시스템</w:t>
-      </w:r>
-    </w:p>
-    <w:p>
-      <w:pPr>
-        <w:pStyle w:val="a4"/>
-        <w:widowControl/>
-        <w:numPr>
-          <w:ilvl w:val="0"/>
-          <w:numId w:val="2"/>
-        </w:numPr>
-        <w:shd w:val="clear" w:color="auto" w:fill="FFFFFF"/>
-        <w:wordWrap/>
-        <w:autoSpaceDE/>
-        <w:autoSpaceDN/>
-        <w:spacing w:before="240" w:after="240"/>
-        <w:ind w:leftChars="0"/>
-        <w:jc w:val="left"/>
-        <w:rPr>
-          <w:rFonts w:eastAsiaTheme="minorHAnsi" w:cs="Segoe UI"/>
-          <w:color w:val="24292E"/>
-          <w:kern w:val="0"/>
-          <w:sz w:val="18"/>
-          <w:szCs w:val="24"/>
-        </w:rPr>
-      </w:pPr>
-      <w:r>
-        <w:rPr>
-          <w:rFonts w:eastAsiaTheme="minorHAnsi" w:cs="Segoe UI" w:hint="eastAsia"/>
-          <w:color w:val="24292E"/>
-          <w:kern w:val="0"/>
-          <w:sz w:val="18"/>
-          <w:szCs w:val="24"/>
-        </w:rPr>
-        <w:t>원거리 로보틱스: 로봇을 이용하여 먼 거리에 있는 공간에 사용자가 현전하는 효과를 주는 시스템</w:t>
-      </w:r>
-    </w:p>
-    <w:p>
-      <w:pPr>
-        <w:pStyle w:val="a4"/>
-        <w:widowControl/>
-        <w:numPr>
-          <w:ilvl w:val="0"/>
-          <w:numId w:val="2"/>
-        </w:numPr>
-        <w:shd w:val="clear" w:color="auto" w:fill="FFFFFF"/>
-        <w:wordWrap/>
-        <w:autoSpaceDE/>
-        <w:autoSpaceDN/>
-        <w:spacing w:before="240" w:after="240"/>
-        <w:ind w:leftChars="0"/>
-        <w:jc w:val="left"/>
-        <w:rPr>
-          <w:rFonts w:eastAsiaTheme="minorHAnsi" w:cs="Segoe UI"/>
-          <w:color w:val="24292E"/>
-          <w:kern w:val="0"/>
-          <w:sz w:val="18"/>
-          <w:szCs w:val="24"/>
-        </w:rPr>
-      </w:pPr>
-      <w:r>
-        <w:rPr>
-          <w:rFonts w:eastAsiaTheme="minorHAnsi" w:cs="Segoe UI" w:hint="eastAsia"/>
-          <w:color w:val="24292E"/>
-          <w:kern w:val="0"/>
-          <w:sz w:val="18"/>
-          <w:szCs w:val="24"/>
-        </w:rPr>
-        <w:t>데스크톱 가상현실: 일반 컴퓨터 모니터</w:t>
-      </w:r>
-    </w:p>
-    <w:p>
-      <w:pPr>
-        <w:pStyle w:val="a4"/>
-        <w:widowControl/>
-        <w:numPr>
-          <w:ilvl w:val="0"/>
-          <w:numId w:val="2"/>
-        </w:numPr>
-        <w:shd w:val="clear" w:color="auto" w:fill="FFFFFF"/>
-        <w:wordWrap/>
-        <w:autoSpaceDE/>
-        <w:autoSpaceDN/>
-        <w:spacing w:before="240" w:after="240"/>
-        <w:ind w:leftChars="0"/>
-        <w:jc w:val="left"/>
-        <w:rPr>
-          <w:rFonts w:eastAsiaTheme="minorHAnsi" w:cs="Segoe UI"/>
-          <w:color w:val="24292E"/>
-          <w:kern w:val="0"/>
-          <w:sz w:val="18"/>
-          <w:szCs w:val="24"/>
-        </w:rPr>
-      </w:pPr>
-      <w:r>
-        <w:rPr>
-          <w:rFonts w:eastAsiaTheme="minorHAnsi" w:cs="Segoe UI" w:hint="eastAsia"/>
-          <w:color w:val="24292E"/>
-          <w:kern w:val="0"/>
-          <w:sz w:val="18"/>
-          <w:szCs w:val="24"/>
-        </w:rPr>
-        <w:t>에 간단한 입체 안경, 조이스틱 등만 첨가한 시스템</w:t>
-      </w:r>
-    </w:p>
-    <w:p>
-      <w:pPr>
-        <w:pStyle w:val="a4"/>
-        <w:widowControl/>
-        <w:numPr>
-          <w:ilvl w:val="0"/>
-          <w:numId w:val="2"/>
-        </w:numPr>
-        <w:shd w:val="clear" w:color="auto" w:fill="FFFFFF"/>
-        <w:wordWrap/>
-        <w:autoSpaceDE/>
-        <w:autoSpaceDN/>
-        <w:spacing w:before="240" w:after="240"/>
-        <w:ind w:leftChars="0"/>
-        <w:jc w:val="left"/>
-        <w:rPr>
-          <w:rFonts w:eastAsiaTheme="minorHAnsi" w:cs="Segoe UI"/>
-          <w:color w:val="24292E"/>
-          <w:kern w:val="0"/>
-          <w:sz w:val="18"/>
-          <w:szCs w:val="24"/>
-        </w:rPr>
-      </w:pPr>
-      <w:r>
-        <w:rPr>
-          <w:rFonts w:eastAsiaTheme="minorHAnsi" w:cs="Segoe UI" w:hint="eastAsia"/>
-          <w:color w:val="24292E"/>
-          <w:kern w:val="0"/>
-          <w:sz w:val="18"/>
-          <w:szCs w:val="24"/>
-        </w:rPr>
-        <w:t xml:space="preserve">삼인칭 가상현실: 비디오 카메라로 촬영된 자신의 모습을 컴퓨터가 만들어 내는 가상 공간에 나타나게 하여 자신이 가상공간에 직접 존재하는 것처럼 느끼게 하는 시스템. </w:t>
-      </w:r>
-    </w:p>
-    <w:p>
-      <w:pPr>
-        <w:pStyle w:val="a4"/>
-        <w:widowControl/>
-        <w:shd w:val="clear" w:color="auto" w:fill="FFFFFF"/>
-        <w:wordWrap/>
-        <w:autoSpaceDE/>
-        <w:autoSpaceDN/>
-        <w:spacing w:before="240" w:after="240"/>
-        <w:ind w:leftChars="0" w:left="760"/>
-        <w:jc w:val="left"/>
-        <w:rPr>
-          <w:rFonts w:eastAsiaTheme="minorHAnsi" w:cs="Segoe UI"/>
-          <w:color w:val="24292E"/>
-          <w:kern w:val="0"/>
-          <w:sz w:val="18"/>
-          <w:szCs w:val="24"/>
-        </w:rPr>
-      </w:pPr>
-    </w:p>
-    <w:p>
-      <w:pPr>
-        <w:pStyle w:val="a4"/>
-        <w:widowControl/>
-        <w:shd w:val="clear" w:color="auto" w:fill="FFFFFF"/>
-        <w:wordWrap/>
-        <w:autoSpaceDE/>
-        <w:autoSpaceDN/>
-        <w:spacing w:before="240" w:after="240"/>
-        <w:ind w:leftChars="0" w:left="760"/>
-        <w:jc w:val="left"/>
-        <w:rPr>
-          <w:rFonts w:eastAsiaTheme="minorHAnsi" w:cs="Segoe UI"/>
-          <w:color w:val="24292E"/>
-          <w:kern w:val="0"/>
-          <w:sz w:val="18"/>
-          <w:szCs w:val="24"/>
-        </w:rPr>
-      </w:pPr>
     </w:p>
     <w:p>
       <w:pPr>
@@ -687,7 +117,6 @@
           <w:noProof/>
           <w:sz w:val="16"/>
         </w:rPr>
-        <w:lastRenderedPageBreak/>
         <w:drawing>
           <wp:inline distT="0" distB="0" distL="0" distR="0" wp14:anchorId="5FF7B0B2" wp14:editId="3C428740">
             <wp:extent cx="5731510" cy="2546985"/>
@@ -737,6 +166,26 @@
         <w:ind w:leftChars="0" w:left="720"/>
         <w:jc w:val="left"/>
         <w:rPr>
+          <w:rFonts w:eastAsiaTheme="minorHAnsi" w:cs="Segoe UI" w:hint="eastAsia"/>
+          <w:color w:val="24292E"/>
+          <w:kern w:val="0"/>
+          <w:sz w:val="18"/>
+          <w:szCs w:val="24"/>
+        </w:rPr>
+      </w:pPr>
+    </w:p>
+    <w:p>
+      <w:pPr>
+        <w:pStyle w:val="a4"/>
+        <w:widowControl/>
+        <w:shd w:val="clear" w:color="auto" w:fill="FFFFFF"/>
+        <w:wordWrap/>
+        <w:autoSpaceDE/>
+        <w:autoSpaceDN/>
+        <w:spacing w:before="240" w:after="240"/>
+        <w:ind w:leftChars="0" w:left="720"/>
+        <w:jc w:val="left"/>
+        <w:rPr>
           <w:rFonts w:eastAsiaTheme="minorHAnsi" w:cs="Segoe UI"/>
           <w:color w:val="24292E"/>
           <w:kern w:val="0"/>
@@ -819,6 +268,351 @@
     </w:p>
     <w:p>
       <w:pPr>
+        <w:pStyle w:val="a4"/>
+        <w:widowControl/>
+        <w:shd w:val="clear" w:color="auto" w:fill="FFFFFF"/>
+        <w:wordWrap/>
+        <w:autoSpaceDE/>
+        <w:autoSpaceDN/>
+        <w:spacing w:before="240" w:after="240"/>
+        <w:ind w:leftChars="0" w:left="720"/>
+        <w:jc w:val="left"/>
+        <w:rPr>
+          <w:rFonts w:eastAsiaTheme="minorHAnsi" w:cs="Segoe UI"/>
+          <w:b/>
+          <w:color w:val="24292E"/>
+          <w:kern w:val="0"/>
+          <w:sz w:val="18"/>
+          <w:szCs w:val="24"/>
+        </w:rPr>
+      </w:pPr>
+      <w:r>
+        <w:rPr>
+          <w:rFonts w:eastAsiaTheme="minorHAnsi" w:cs="Segoe UI"/>
+          <w:b/>
+          <w:color w:val="24292E"/>
+          <w:kern w:val="0"/>
+          <w:sz w:val="18"/>
+          <w:szCs w:val="24"/>
+        </w:rPr>
+        <w:t>-</w:t>
+      </w:r>
+      <w:r>
+        <w:rPr>
+          <w:rFonts w:eastAsiaTheme="minorHAnsi" w:cs="Segoe UI" w:hint="eastAsia"/>
+          <w:b/>
+          <w:color w:val="24292E"/>
+          <w:kern w:val="0"/>
+          <w:sz w:val="18"/>
+          <w:szCs w:val="24"/>
+        </w:rPr>
+        <w:t>산업 상황</w:t>
+      </w:r>
+    </w:p>
+    <w:p>
+      <w:pPr>
+        <w:pStyle w:val="a9"/>
+        <w:ind w:leftChars="360" w:left="720"/>
+        <w:rPr>
+          <w:sz w:val="18"/>
+        </w:rPr>
+      </w:pPr>
+      <w:r>
+        <w:rPr>
+          <w:rFonts w:hint="eastAsia"/>
+          <w:sz w:val="18"/>
+        </w:rPr>
+        <w:t>글로벌</w:t>
+      </w:r>
+      <w:r>
+        <w:rPr>
+          <w:sz w:val="18"/>
+        </w:rPr>
+        <w:t xml:space="preserve"> 가상현실(VR:Virtual Reality))/증강현실(AR:Augumented Reality)시장은</w:t>
+      </w:r>
+      <w:r>
+        <w:rPr>
+          <w:rFonts w:hint="eastAsia"/>
+          <w:sz w:val="18"/>
+        </w:rPr>
+        <w:t xml:space="preserve"> </w:t>
+      </w:r>
+      <w:r>
+        <w:rPr>
+          <w:rFonts w:hint="eastAsia"/>
+          <w:sz w:val="18"/>
+        </w:rPr>
+        <w:t>일반인들이</w:t>
+      </w:r>
+      <w:r>
+        <w:rPr>
+          <w:sz w:val="18"/>
+        </w:rPr>
+        <w:t xml:space="preserve"> 구매 가능한 제품들과 수익화 가능성을 보여주는 서비스들이 등장하여</w:t>
+      </w:r>
+      <w:r>
+        <w:rPr>
+          <w:rFonts w:hint="eastAsia"/>
+          <w:sz w:val="18"/>
+        </w:rPr>
+        <w:t xml:space="preserve"> </w:t>
+      </w:r>
+      <w:r>
+        <w:rPr>
+          <w:rFonts w:hint="eastAsia"/>
+          <w:sz w:val="18"/>
+        </w:rPr>
+        <w:t>높은</w:t>
+      </w:r>
+      <w:r>
+        <w:rPr>
+          <w:sz w:val="18"/>
+        </w:rPr>
+        <w:t xml:space="preserve"> 관심 속에 기업들의 투자가 확대</w:t>
+      </w:r>
+      <w:r>
+        <w:rPr>
+          <w:rFonts w:hint="eastAsia"/>
+          <w:sz w:val="18"/>
+        </w:rPr>
+        <w:t>되고 있음.</w:t>
+      </w:r>
+    </w:p>
+    <w:p>
+      <w:pPr>
+        <w:pStyle w:val="a9"/>
+        <w:ind w:leftChars="360" w:left="720"/>
+        <w:rPr>
+          <w:sz w:val="18"/>
+        </w:rPr>
+      </w:pPr>
+      <w:r>
+        <w:rPr>
+          <w:rFonts w:ascii="MS Mincho" w:eastAsia="MS Mincho" w:hAnsi="MS Mincho" w:cs="MS Mincho" w:hint="eastAsia"/>
+          <w:sz w:val="18"/>
+        </w:rPr>
+        <w:t>￮</w:t>
+      </w:r>
+      <w:r>
+        <w:rPr>
+          <w:sz w:val="18"/>
+        </w:rPr>
+        <w:t>VR HMD1)</w:t>
+      </w:r>
+      <w:r>
+        <w:rPr>
+          <w:sz w:val="18"/>
+        </w:rPr>
+        <w:t xml:space="preserve"> </w:t>
+      </w:r>
+      <w:r>
+        <w:rPr>
+          <w:sz w:val="18"/>
+        </w:rPr>
+        <w:t xml:space="preserve">제작 기업인 오큘러스가 20억 달러에 페이스북에 인수 된 후 </w:t>
+      </w:r>
+      <w:r>
+        <w:rPr>
+          <w:b/>
+          <w:sz w:val="18"/>
+        </w:rPr>
+        <w:t>삼성</w:t>
+      </w:r>
+      <w:r>
+        <w:rPr>
+          <w:rFonts w:hint="eastAsia"/>
+          <w:b/>
+          <w:sz w:val="18"/>
+        </w:rPr>
+        <w:t>전자</w:t>
+      </w:r>
+      <w:r>
+        <w:rPr>
+          <w:b/>
+          <w:sz w:val="18"/>
+        </w:rPr>
+        <w:t>, SONY</w:t>
+      </w:r>
+      <w:r>
+        <w:rPr>
+          <w:sz w:val="18"/>
+        </w:rPr>
+        <w:t xml:space="preserve"> 등 다양</w:t>
+      </w:r>
+      <w:r>
+        <w:rPr>
+          <w:sz w:val="18"/>
+        </w:rPr>
+        <w:lastRenderedPageBreak/>
+        <w:t>한 글로벌 기업들이 가상현실 산업에 참여</w:t>
+      </w:r>
+    </w:p>
+    <w:p>
+      <w:pPr>
+        <w:pStyle w:val="a9"/>
+        <w:ind w:leftChars="360" w:left="720"/>
+        <w:rPr>
+          <w:sz w:val="18"/>
+        </w:rPr>
+      </w:pPr>
+      <w:r>
+        <w:rPr>
+          <w:rFonts w:hint="eastAsia"/>
+          <w:sz w:val="18"/>
+        </w:rPr>
+        <w:t>－</w:t>
+      </w:r>
+      <w:r>
+        <w:rPr>
+          <w:sz w:val="18"/>
+        </w:rPr>
+        <w:t xml:space="preserve"> </w:t>
+      </w:r>
+      <w:r>
+        <w:rPr>
+          <w:b/>
+          <w:sz w:val="18"/>
+        </w:rPr>
+        <w:t>삼성전자</w:t>
+      </w:r>
+      <w:r>
+        <w:rPr>
+          <w:sz w:val="18"/>
+        </w:rPr>
+        <w:t>는 페이스북에 인수된 오큘러스와 협력하여 갤럭시 스마트폰을 삽입</w:t>
+      </w:r>
+      <w:r>
+        <w:rPr>
+          <w:rFonts w:hint="eastAsia"/>
+          <w:sz w:val="18"/>
+        </w:rPr>
+        <w:t>하여</w:t>
+      </w:r>
+      <w:r>
+        <w:rPr>
+          <w:sz w:val="18"/>
+        </w:rPr>
+        <w:t xml:space="preserve"> VR을 경험할 수 있는 기어VR을 개발</w:t>
+      </w:r>
+    </w:p>
+    <w:p>
+      <w:pPr>
+        <w:pStyle w:val="a9"/>
+        <w:ind w:leftChars="360" w:left="720"/>
+        <w:rPr>
+          <w:sz w:val="18"/>
+        </w:rPr>
+      </w:pPr>
+      <w:r>
+        <w:rPr>
+          <w:rFonts w:hint="eastAsia"/>
+          <w:sz w:val="18"/>
+        </w:rPr>
+        <w:t>－</w:t>
+      </w:r>
+      <w:r>
+        <w:rPr>
+          <w:sz w:val="18"/>
+        </w:rPr>
+        <w:t xml:space="preserve"> </w:t>
+      </w:r>
+      <w:r>
+        <w:rPr>
+          <w:b/>
+          <w:sz w:val="18"/>
+        </w:rPr>
+        <w:t>SONY</w:t>
+      </w:r>
+      <w:r>
+        <w:rPr>
+          <w:sz w:val="18"/>
+        </w:rPr>
+        <w:t>는 비디오게임 플랫폼인 PlayStation 기반의 VR HMD인 PSVR을 개발</w:t>
+      </w:r>
+    </w:p>
+    <w:p>
+      <w:pPr>
+        <w:pStyle w:val="a9"/>
+        <w:ind w:leftChars="360" w:left="720"/>
+        <w:rPr>
+          <w:rFonts w:hint="eastAsia"/>
+          <w:sz w:val="18"/>
+        </w:rPr>
+      </w:pPr>
+      <w:r>
+        <w:rPr>
+          <w:rFonts w:hint="eastAsia"/>
+          <w:sz w:val="18"/>
+        </w:rPr>
+        <w:t>＊오큘러스는</w:t>
+      </w:r>
+      <w:r>
+        <w:rPr>
+          <w:sz w:val="18"/>
+        </w:rPr>
+        <w:t xml:space="preserve"> 디스플레이에 양안에 해당되는 두 개의 왜곡 이미지를 출력 후,</w:t>
+      </w:r>
+      <w:r>
+        <w:rPr>
+          <w:sz w:val="18"/>
+        </w:rPr>
+        <w:t xml:space="preserve"> </w:t>
+      </w:r>
+      <w:r>
+        <w:rPr>
+          <w:rFonts w:hint="eastAsia"/>
+          <w:sz w:val="18"/>
+        </w:rPr>
+        <w:t>어안렌즈로</w:t>
+      </w:r>
+      <w:r>
+        <w:rPr>
+          <w:sz w:val="18"/>
+        </w:rPr>
+        <w:t xml:space="preserve"> 보정하여 고품질 VR을 낮은 비용으로 제공하는 새로운 방식을 제</w:t>
+      </w:r>
+      <w:r>
+        <w:rPr>
+          <w:rFonts w:hint="eastAsia"/>
+          <w:sz w:val="18"/>
+        </w:rPr>
+        <w:t>시하여</w:t>
+      </w:r>
+      <w:r>
+        <w:rPr>
+          <w:sz w:val="18"/>
+        </w:rPr>
+        <w:t xml:space="preserve"> VR시장의 확대를 가져오고 기술력을 인정받아 페이스북에 인수</w:t>
+      </w:r>
+      <w:r>
+        <w:rPr>
+          <w:rFonts w:hint="eastAsia"/>
+          <w:sz w:val="18"/>
+        </w:rPr>
+        <w:t xml:space="preserve"> 2</w:t>
+      </w:r>
+    </w:p>
+    <w:p>
+      <w:pPr>
+        <w:widowControl/>
+        <w:shd w:val="clear" w:color="auto" w:fill="FFFFFF"/>
+        <w:wordWrap/>
+        <w:autoSpaceDE/>
+        <w:autoSpaceDN/>
+        <w:spacing w:before="60" w:after="100" w:afterAutospacing="1"/>
+        <w:ind w:left="720"/>
+        <w:jc w:val="left"/>
+        <w:rPr>
+          <w:rFonts w:eastAsiaTheme="minorHAnsi" w:cs="Segoe UI" w:hint="eastAsia"/>
+          <w:b/>
+          <w:color w:val="24292E"/>
+          <w:kern w:val="0"/>
+          <w:szCs w:val="24"/>
+        </w:rPr>
+      </w:pPr>
+    </w:p>
+    <w:p>
+      <w:pPr>
         <w:widowControl/>
         <w:numPr>
           <w:ilvl w:val="0"/>
@@ -851,6 +645,40 @@
     </w:p>
     <w:p>
       <w:pPr>
+        <w:pStyle w:val="a4"/>
+        <w:widowControl/>
+        <w:numPr>
+          <w:ilvl w:val="1"/>
+          <w:numId w:val="1"/>
+        </w:numPr>
+        <w:shd w:val="clear" w:color="auto" w:fill="FFFFFF"/>
+        <w:wordWrap/>
+        <w:autoSpaceDE/>
+        <w:autoSpaceDN/>
+        <w:spacing w:before="60" w:after="100" w:afterAutospacing="1"/>
+        <w:ind w:leftChars="0"/>
+        <w:jc w:val="left"/>
+        <w:rPr>
+          <w:rFonts w:eastAsiaTheme="minorHAnsi" w:cs="Segoe UI"/>
+          <w:b/>
+          <w:color w:val="24292E"/>
+          <w:kern w:val="0"/>
+          <w:szCs w:val="24"/>
+        </w:rPr>
+      </w:pPr>
+      <w:r>
+        <w:rPr>
+          <w:rFonts w:eastAsiaTheme="minorHAnsi" w:cs="Segoe UI"/>
+          <w:b/>
+          <w:color w:val="24292E"/>
+          <w:kern w:val="0"/>
+          <w:szCs w:val="24"/>
+        </w:rPr>
+        <w:t>고화질 영상 전송 속도 및 지연 문제 해결</w:t>
+      </w:r>
+    </w:p>
+    <w:p>
+      <w:pPr>
         <w:widowControl/>
         <w:shd w:val="clear" w:color="auto" w:fill="FFFFFF"/>
         <w:wordWrap/>
@@ -873,25 +701,35 @@
           <w:kern w:val="0"/>
           <w:szCs w:val="24"/>
         </w:rPr>
-        <w:t>&lt;</w:t>
-      </w:r>
-      <w:r>
-        <w:rPr>
-          <w:rFonts w:eastAsiaTheme="minorHAnsi" w:cs="Segoe UI"/>
-          <w:color w:val="24292E"/>
-          <w:kern w:val="0"/>
-          <w:szCs w:val="24"/>
-        </w:rPr>
-        <w:t>고화질 영상 전송 속도 및 지연 문제 해결</w:t>
-      </w:r>
-      <w:r>
-        <w:rPr>
-          <w:rFonts w:eastAsiaTheme="minorHAnsi" w:cs="Segoe UI" w:hint="eastAsia"/>
-          <w:color w:val="24292E"/>
-          <w:kern w:val="0"/>
-          <w:szCs w:val="24"/>
-        </w:rPr>
-        <w:t>&gt;</w:t>
+        <w:t>–</w:t>
+      </w:r>
+      <w:r>
+        <w:rPr>
+          <w:rFonts w:eastAsiaTheme="minorHAnsi" w:cs="Segoe UI"/>
+          <w:color w:val="24292E"/>
+          <w:kern w:val="0"/>
+          <w:szCs w:val="24"/>
+        </w:rPr>
+        <w:t xml:space="preserve"> 현재 유선 VR 디바이스에서도 고화질 영상 </w:t>
+      </w:r>
+      <w:r>
+        <w:rPr>
+          <w:rFonts w:eastAsiaTheme="minorHAnsi" w:cs="Segoe UI"/>
+          <w:b/>
+          <w:color w:val="24292E"/>
+          <w:kern w:val="0"/>
+          <w:szCs w:val="24"/>
+        </w:rPr>
+        <w:t>전송시간에 대한 지연 문제</w:t>
+      </w:r>
+      <w:r>
+        <w:rPr>
+          <w:rFonts w:eastAsiaTheme="minorHAnsi" w:cs="Segoe UI"/>
+          <w:color w:val="24292E"/>
+          <w:kern w:val="0"/>
+          <w:szCs w:val="24"/>
+        </w:rPr>
+        <w:t>가 존재</w:t>
       </w:r>
     </w:p>
     <w:p>
@@ -927,7 +765,7 @@
           <w:kern w:val="0"/>
           <w:szCs w:val="24"/>
         </w:rPr>
-        <w:t xml:space="preserve"> 현재 유선 VR 디바이스에서도 고화질 영상 전송시간에 대한 지연 문제가 존재</w:t>
+        <w:t xml:space="preserve"> VR에서 행동에 따른 구현 가능한 시간은 최소 90fps(20ms 이하)이지만 기존 고화질 평판디스플레이 화면과 동일한 성능을 구현하기 위해서는 2K 화면(양쪽 4K)을 120fps 속도로 전송하는 것이 필요하며, 이를 해결할 수 있다면 파급효과가 매우 높을 것으로 기대</w:t>
       </w:r>
     </w:p>
     <w:p>
@@ -942,6 +780,7 @@
         <w:jc w:val="left"/>
         <w:rPr>
           <w:rFonts w:eastAsiaTheme="minorHAnsi" w:cs="Segoe UI"/>
+          <w:b/>
           <w:color w:val="24292E"/>
           <w:kern w:val="0"/>
           <w:szCs w:val="24"/>
@@ -963,7 +802,17 @@
           <w:kern w:val="0"/>
           <w:szCs w:val="24"/>
         </w:rPr>
-        <w:t xml:space="preserve"> VR에서 행동에 따른 구현 가능한 시간은 최소 90fps(20ms 이하)이지만 기존 고화질 평판디스플레이 화면과 동일한 성능을 구현하기 위해서는 2K 화면(양쪽 4K)을 120fps 속도로 전송하는 것이 필요하며, 이를 해결할 수 있다면 파급효과가 매우 높을 것으로 기대</w:t>
+        <w:t xml:space="preserve"> 현재 나온 실시간 인코딩 기술과 고속 무선통신기술의 결합을 통해 빠른 시일 내 구현이 가능할 것으로 보이나, 궁극적으로 통신에서 </w:t>
+      </w:r>
+      <w:r>
+        <w:rPr>
+          <w:rFonts w:eastAsiaTheme="minorHAnsi" w:cs="Segoe UI"/>
+          <w:b/>
+          <w:color w:val="24292E"/>
+          <w:kern w:val="0"/>
+          <w:szCs w:val="24"/>
+        </w:rPr>
+        <w:t>지연이 발생되지 않고 원본을 그대로 전송할 수 있는 기술이 필요</w:t>
       </w:r>
     </w:p>
     <w:p>
@@ -990,17 +839,216 @@
           <w:kern w:val="0"/>
           <w:szCs w:val="24"/>
         </w:rPr>
+        <w:t>–</w:t>
+      </w:r>
+      <w:r>
+        <w:rPr>
+          <w:rFonts w:eastAsiaTheme="minorHAnsi" w:cs="Segoe UI"/>
+          <w:color w:val="24292E"/>
+          <w:kern w:val="0"/>
+          <w:szCs w:val="24"/>
+        </w:rPr>
+        <w:t xml:space="preserve"> 이와 동시에 현실적으로 고화질 VR 콘텐츠를 지연 없이 스트리밍 하기 위해서는 콘텐츠 전송네트워크(CDN; Contents Delivery Network) 사업자와의 연계가 불가피하므로 CDN 사업자들에게도 새로운 사업기회가 될 것으로 전망</w:t>
+      </w:r>
+      <w:r>
+        <w:rPr>
+          <w:rFonts w:eastAsiaTheme="minorHAnsi" w:cs="Segoe UI" w:hint="eastAsia"/>
+          <w:color w:val="24292E"/>
+          <w:kern w:val="0"/>
+          <w:szCs w:val="24"/>
+        </w:rPr>
+        <w:t xml:space="preserve"> </w:t>
+      </w:r>
+      <w:r>
+        <w:rPr>
+          <w:rFonts w:eastAsiaTheme="minorHAnsi" w:cs="Segoe UI"/>
+          <w:color w:val="24292E"/>
+          <w:kern w:val="0"/>
+          <w:szCs w:val="24"/>
+        </w:rPr>
+        <w:t>1</w:t>
+      </w:r>
+    </w:p>
+    <w:p>
+      <w:pPr>
+        <w:pStyle w:val="a4"/>
+        <w:widowControl/>
+        <w:numPr>
+          <w:ilvl w:val="1"/>
+          <w:numId w:val="1"/>
+        </w:numPr>
+        <w:shd w:val="clear" w:color="auto" w:fill="FFFFFF"/>
+        <w:wordWrap/>
+        <w:autoSpaceDE/>
+        <w:autoSpaceDN/>
+        <w:spacing w:before="60" w:after="100" w:afterAutospacing="1"/>
+        <w:ind w:leftChars="0"/>
+        <w:jc w:val="left"/>
+        <w:rPr>
+          <w:rFonts w:eastAsiaTheme="minorHAnsi" w:cs="Segoe UI"/>
+          <w:b/>
+          <w:color w:val="24292E"/>
+          <w:kern w:val="0"/>
+          <w:szCs w:val="24"/>
+        </w:rPr>
+      </w:pPr>
+      <w:r>
+        <w:rPr>
+          <w:rFonts w:eastAsiaTheme="minorHAnsi" w:cs="Segoe UI"/>
+          <w:b/>
+          <w:color w:val="24292E"/>
+          <w:kern w:val="0"/>
+          <w:szCs w:val="24"/>
+        </w:rPr>
+        <w:t xml:space="preserve"> 무선/경량 디바이스 기술 개발</w:t>
+      </w:r>
+    </w:p>
+    <w:p>
+      <w:pPr>
+        <w:pStyle w:val="a9"/>
+        <w:ind w:leftChars="540" w:left="1080"/>
+      </w:pPr>
+      <w:r>
+        <w:rPr>
+          <w:rFonts w:hint="eastAsia"/>
+        </w:rPr>
+        <w:t>–</w:t>
+      </w:r>
+      <w:r>
+        <w:t xml:space="preserve"> VR 게임 등에서 현실감을 높이기 위해서는 다이나믹한 움직임이 요구되므로 현재 유선으로는 한계가 존재</w:t>
+      </w:r>
+    </w:p>
+    <w:p>
+      <w:pPr>
+        <w:pStyle w:val="a9"/>
+        <w:ind w:leftChars="540" w:left="1080"/>
+      </w:pPr>
+      <w:r>
+        <w:rPr>
+          <w:rFonts w:hint="eastAsia"/>
+        </w:rPr>
+        <w:t>–</w:t>
+      </w:r>
+      <w:r>
+        <w:t xml:space="preserve"> 5G, 기가인터넷, UHD방송 등 통신기술 발전에 따라, 무선 VR 디바이스를 도입 및 제품 출시를 통해 발 빠른 시장 선점이 필요</w:t>
+      </w:r>
+    </w:p>
+    <w:p>
+      <w:pPr>
+        <w:pStyle w:val="a9"/>
+        <w:ind w:leftChars="540" w:left="1080"/>
+      </w:pPr>
+      <w:r>
+        <w:rPr>
+          <w:rFonts w:hint="eastAsia"/>
+        </w:rPr>
+        <w:t>–</w:t>
+      </w:r>
+      <w:r>
+        <w:t xml:space="preserve"> 무선 VR의 기술 구현은 콘텐츠 개발의 범위를 확대시키고, 사용자들의 요구사항에 효과적으로 대응할 수 있도록 도와줄 것으로 전망</w:t>
+      </w:r>
+    </w:p>
+    <w:p>
+      <w:pPr>
+        <w:pStyle w:val="a9"/>
+        <w:ind w:leftChars="540" w:left="1080"/>
+      </w:pPr>
+      <w:r>
+        <w:rPr>
+          <w:rFonts w:hint="eastAsia"/>
+        </w:rPr>
+        <w:t>–</w:t>
+      </w:r>
+      <w:r>
+        <w:t xml:space="preserve"> 그러나, 무선 디바이스 내 배터리 등 집적화된 기술이 요구되므로 유선 디바이스 보다 무거워질 가능성이 높기 때문에 </w:t>
+      </w:r>
+      <w:r>
+        <w:rPr>
+          <w:b/>
+        </w:rPr>
+        <w:t>경량화 기술</w:t>
+      </w:r>
+      <w:r>
+        <w:t xml:space="preserve"> 동시 요구</w:t>
+      </w:r>
+    </w:p>
+    <w:p>
+      <w:pPr>
+        <w:pStyle w:val="a9"/>
+        <w:ind w:leftChars="540" w:left="1080"/>
+      </w:pPr>
+    </w:p>
+    <w:p>
+      <w:pPr>
+        <w:pStyle w:val="a9"/>
+        <w:numPr>
+          <w:ilvl w:val="1"/>
+          <w:numId w:val="1"/>
+        </w:numPr>
+        <w:rPr>
+          <w:b/>
+        </w:rPr>
+      </w:pPr>
+      <w:r>
+        <w:rPr>
+          <w:b/>
+        </w:rPr>
+        <w:t>인체 유해성 제거 기술 개발</w:t>
+      </w:r>
+    </w:p>
+    <w:p>
+      <w:pPr>
+        <w:pStyle w:val="a9"/>
+        <w:ind w:leftChars="540" w:left="1080"/>
+      </w:pPr>
+      <w:r>
+        <w:rPr>
+          <w:rFonts w:hint="eastAsia"/>
+        </w:rPr>
+        <w:t>–</w:t>
+      </w:r>
+      <w:r>
+        <w:t xml:space="preserve"> VR 체험은 발작, 인식상실, 눈 피로, 근육경련, 현기증, 방향감각 상실, 구역질, 졸음, 피로 등 다양한 건강 문제를 야기</w:t>
+      </w:r>
+    </w:p>
+    <w:p>
+      <w:pPr>
+        <w:pStyle w:val="a9"/>
+        <w:ind w:leftChars="540" w:left="1080"/>
+      </w:pPr>
+      <w:r>
+        <w:rPr>
+          <w:rFonts w:hint="eastAsia"/>
+        </w:rPr>
         <w:lastRenderedPageBreak/>
         <w:t>–</w:t>
       </w:r>
       <w:r>
-        <w:rPr>
-          <w:rFonts w:eastAsiaTheme="minorHAnsi" w:cs="Segoe UI"/>
-          <w:color w:val="24292E"/>
-          <w:kern w:val="0"/>
-          <w:szCs w:val="24"/>
-        </w:rPr>
-        <w:t xml:space="preserve"> 현재 나온 실시간 인코딩 기술과 고속 무선통신기술의 결합을 통해 빠른 시일 내 구현이 가능할 것으로 보이나, 궁극적으로 통신에서 지연이 발생되지 않고 원본을 그대로 전송할 수 있는 기술이 필요</w:t>
+        <w:t xml:space="preserve"> 현재 VR 업체들은 사용설명서나 유의사항 등에서 30분마다 5-10분 휴식할 것을 권장하는 수준</w:t>
+      </w:r>
+    </w:p>
+    <w:p>
+      <w:pPr>
+        <w:pStyle w:val="a9"/>
+        <w:ind w:leftChars="540" w:left="1080"/>
+      </w:pPr>
+      <w:r>
+        <w:rPr>
+          <w:rFonts w:hint="eastAsia"/>
+        </w:rPr>
+        <w:t>–</w:t>
+      </w:r>
+      <w:r>
+        <w:t xml:space="preserve"> 실제 인체에 미치는 영향을 밝혀 문제를 파악하고 그 원인을 제거한 기술개발 및 제품</w:t>
+      </w:r>
+      <w:r>
+        <w:rPr>
+          <w:rFonts w:hint="eastAsia"/>
+        </w:rPr>
+        <w:t xml:space="preserve"> </w:t>
+      </w:r>
+      <w:r>
+        <w:t>출시를 통해 고객 설득력 향상 가능</w:t>
       </w:r>
     </w:p>
     <w:p>
@@ -1011,7 +1059,6 @@
         <w:autoSpaceDE/>
         <w:autoSpaceDN/>
         <w:spacing w:before="60" w:after="100" w:afterAutospacing="1"/>
-        <w:ind w:left="720"/>
         <w:jc w:val="left"/>
         <w:rPr>
           <w:rFonts w:eastAsiaTheme="minorHAnsi" w:cs="Segoe UI" w:hint="eastAsia"/>
@@ -1020,42 +1067,6 @@
           <w:szCs w:val="24"/>
         </w:rPr>
       </w:pPr>
-      <w:r>
-        <w:rPr>
-          <w:rFonts w:eastAsiaTheme="minorHAnsi" w:cs="Segoe UI" w:hint="eastAsia"/>
-          <w:color w:val="24292E"/>
-          <w:kern w:val="0"/>
-          <w:szCs w:val="24"/>
-        </w:rPr>
-        <w:t>–</w:t>
-      </w:r>
-      <w:r>
-        <w:rPr>
-          <w:rFonts w:eastAsiaTheme="minorHAnsi" w:cs="Segoe UI"/>
-          <w:color w:val="24292E"/>
-          <w:kern w:val="0"/>
-          <w:szCs w:val="24"/>
-        </w:rPr>
-        <w:t xml:space="preserve"> 이와 동시에 현실적으로 고화질 VR 콘텐츠를 지연 없이 스트리밍 하기 위해서는 콘텐츠 전송네트워크(CDN; Contents Delivery Network) 사업자와의 연계가 불가피하므로 CDN 사업자들에게도 새로운 사업기회가 될 것으로 전망</w:t>
-      </w:r>
-      <w:r>
-        <w:rPr>
-          <w:rFonts w:eastAsiaTheme="minorHAnsi" w:cs="Segoe UI" w:hint="eastAsia"/>
-          <w:color w:val="24292E"/>
-          <w:kern w:val="0"/>
-          <w:szCs w:val="24"/>
-        </w:rPr>
-        <w:t xml:space="preserve"> </w:t>
-      </w:r>
-      <w:r>
-        <w:rPr>
-          <w:rFonts w:eastAsiaTheme="minorHAnsi" w:cs="Segoe UI"/>
-          <w:color w:val="24292E"/>
-          <w:kern w:val="0"/>
-          <w:szCs w:val="24"/>
-        </w:rPr>
-        <w:t>1</w:t>
-      </w:r>
     </w:p>
     <w:p>
       <w:pPr>
@@ -1121,6 +1132,15 @@
           <w:szCs w:val="24"/>
         </w:rPr>
         <w:t>스트리밍</w:t>
+      </w:r>
+      <w:r>
+        <w:rPr>
+          <w:rFonts w:eastAsiaTheme="minorHAnsi" w:cs="Segoe UI" w:hint="eastAsia"/>
+          <w:color w:val="24292E"/>
+          <w:kern w:val="0"/>
+          <w:szCs w:val="24"/>
+        </w:rPr>
+        <w:t>이란?</w:t>
       </w:r>
     </w:p>
     <w:p>
@@ -1236,9 +1256,6 @@
           <w:p>
             <w:pPr>
               <w:pStyle w:val="a9"/>
-              <w:rPr>
-                <w:rFonts w:hint="eastAsia"/>
-              </w:rPr>
             </w:pPr>
           </w:p>
         </w:tc>
@@ -1251,7 +1268,6 @@
               <w:pStyle w:val="a9"/>
               <w:cnfStyle w:val="100000000000" w:firstRow="1" w:lastRow="0" w:firstColumn="0" w:lastColumn="0" w:oddVBand="0" w:evenVBand="0" w:oddHBand="0" w:evenHBand="0" w:firstRowFirstColumn="0" w:firstRowLastColumn="0" w:lastRowFirstColumn="0" w:lastRowLastColumn="0"/>
               <w:rPr>
-                <w:rFonts w:hint="eastAsia"/>
                 <w:sz w:val="24"/>
               </w:rPr>
             </w:pPr>
@@ -1272,9 +1288,6 @@
             <w:pPr>
               <w:pStyle w:val="a9"/>
               <w:cnfStyle w:val="100000000000" w:firstRow="1" w:lastRow="0" w:firstColumn="0" w:lastColumn="0" w:oddVBand="0" w:evenVBand="0" w:oddHBand="0" w:evenHBand="0" w:firstRowFirstColumn="0" w:firstRowLastColumn="0" w:lastRowFirstColumn="0" w:lastRowLastColumn="0"/>
-              <w:rPr>
-                <w:rFonts w:hint="eastAsia"/>
-              </w:rPr>
             </w:pPr>
             <w:r>
               <w:rPr>
@@ -1298,9 +1311,6 @@
           <w:p>
             <w:pPr>
               <w:pStyle w:val="a9"/>
-              <w:rPr>
-                <w:rFonts w:hint="eastAsia"/>
-              </w:rPr>
             </w:pPr>
             <w:r>
               <w:rPr>
@@ -1330,9 +1340,6 @@
             <w:pPr>
               <w:pStyle w:val="a9"/>
               <w:cnfStyle w:val="000000100000" w:firstRow="0" w:lastRow="0" w:firstColumn="0" w:lastColumn="0" w:oddVBand="0" w:evenVBand="0" w:oddHBand="1" w:evenHBand="0" w:firstRowFirstColumn="0" w:firstRowLastColumn="0" w:lastRowFirstColumn="0" w:lastRowLastColumn="0"/>
-              <w:rPr>
-                <w:rFonts w:hint="eastAsia"/>
-              </w:rPr>
             </w:pPr>
             <w:r>
               <w:rPr>
@@ -1362,9 +1369,6 @@
             <w:pPr>
               <w:pStyle w:val="a9"/>
               <w:cnfStyle w:val="000000100000" w:firstRow="0" w:lastRow="0" w:firstColumn="0" w:lastColumn="0" w:oddVBand="0" w:evenVBand="0" w:oddHBand="1" w:evenHBand="0" w:firstRowFirstColumn="0" w:firstRowLastColumn="0" w:lastRowFirstColumn="0" w:lastRowLastColumn="0"/>
-              <w:rPr>
-                <w:rFonts w:hint="eastAsia"/>
-              </w:rPr>
             </w:pPr>
             <w:r>
               <w:rPr>
@@ -1384,9 +1388,6 @@
           <w:p>
             <w:pPr>
               <w:pStyle w:val="a9"/>
-              <w:rPr>
-                <w:rFonts w:hint="eastAsia"/>
-              </w:rPr>
             </w:pPr>
             <w:r>
               <w:rPr>
@@ -1404,9 +1405,6 @@
             <w:pPr>
               <w:pStyle w:val="a9"/>
               <w:cnfStyle w:val="000000000000" w:firstRow="0" w:lastRow="0" w:firstColumn="0" w:lastColumn="0" w:oddVBand="0" w:evenVBand="0" w:oddHBand="0" w:evenHBand="0" w:firstRowFirstColumn="0" w:firstRowLastColumn="0" w:lastRowFirstColumn="0" w:lastRowLastColumn="0"/>
-              <w:rPr>
-                <w:rFonts w:hint="eastAsia"/>
-              </w:rPr>
             </w:pPr>
             <w:r>
               <w:rPr>
@@ -1436,9 +1434,6 @@
             <w:pPr>
               <w:pStyle w:val="a9"/>
               <w:cnfStyle w:val="000000000000" w:firstRow="0" w:lastRow="0" w:firstColumn="0" w:lastColumn="0" w:oddVBand="0" w:evenVBand="0" w:oddHBand="0" w:evenHBand="0" w:firstRowFirstColumn="0" w:firstRowLastColumn="0" w:lastRowFirstColumn="0" w:lastRowLastColumn="0"/>
-              <w:rPr>
-                <w:rFonts w:hint="eastAsia"/>
-              </w:rPr>
             </w:pPr>
             <w:r>
               <w:rPr>
@@ -1461,6 +1456,299 @@
     </w:p>
     <w:p>
       <w:pPr>
+        <w:pStyle w:val="a9"/>
+        <w:ind w:leftChars="360" w:left="720"/>
+        <w:rPr>
+          <w:rFonts w:hint="eastAsia"/>
+          <w:b/>
+          <w:sz w:val="22"/>
+        </w:rPr>
+      </w:pPr>
+      <w:r>
+        <w:rPr>
+          <w:rFonts w:hint="eastAsia"/>
+          <w:b/>
+          <w:sz w:val="22"/>
+        </w:rPr>
+        <w:t>VR</w:t>
+      </w:r>
+      <w:r>
+        <w:rPr>
+          <w:b/>
+          <w:sz w:val="22"/>
+        </w:rPr>
+        <w:t xml:space="preserve"> </w:t>
+      </w:r>
+      <w:r>
+        <w:rPr>
+          <w:rFonts w:hint="eastAsia"/>
+          <w:b/>
+          <w:sz w:val="22"/>
+        </w:rPr>
+        <w:t xml:space="preserve">분할 스트리밍 서비스의 구조 </w:t>
+      </w:r>
+    </w:p>
+    <w:p>
+      <w:pPr>
+        <w:pStyle w:val="a9"/>
+        <w:ind w:leftChars="360" w:left="720"/>
+      </w:pPr>
+      <w:r>
+        <w:rPr>
+          <w:noProof/>
+        </w:rPr>
+        <w:drawing>
+          <wp:inline distT="0" distB="0" distL="0" distR="0" wp14:anchorId="5AD6270D" wp14:editId="29EB6412">
+            <wp:extent cx="5731510" cy="2726690"/>
+            <wp:effectExtent l="0" t="0" r="2540" b="0"/>
+            <wp:docPr id="4" name="그림 4"/>
+            <wp:cNvGraphicFramePr>
+              <a:graphicFrameLocks xmlns:a="http://schemas.openxmlformats.org/drawingml/2006/main" noChangeAspect="1"/>
+            </wp:cNvGraphicFramePr>
+            <a:graphic xmlns:a="http://schemas.openxmlformats.org/drawingml/2006/main">
+              <a:graphicData uri="http://schemas.openxmlformats.org/drawingml/2006/picture">
+                <pic:pic xmlns:pic="http://schemas.openxmlformats.org/drawingml/2006/picture">
+                  <pic:nvPicPr>
+                    <pic:cNvPr id="1" name=""/>
+                    <pic:cNvPicPr/>
+                  </pic:nvPicPr>
+                  <pic:blipFill>
+                    <a:blip r:embed="rId10"/>
+                    <a:stretch>
+                      <a:fillRect/>
+                    </a:stretch>
+                  </pic:blipFill>
+                  <pic:spPr>
+                    <a:xfrm>
+                      <a:off x="0" y="0"/>
+                      <a:ext cx="5731510" cy="2726690"/>
+                    </a:xfrm>
+                    <a:prstGeom prst="rect">
+                      <a:avLst/>
+                    </a:prstGeom>
+                  </pic:spPr>
+                </pic:pic>
+              </a:graphicData>
+            </a:graphic>
+          </wp:inline>
+        </w:drawing>
+      </w:r>
+    </w:p>
+    <w:p>
+      <w:pPr>
+        <w:rPr>
+          <w:rFonts w:hint="eastAsia"/>
+        </w:rPr>
+      </w:pPr>
+      <w:r>
+        <w:rPr>
+          <w:noProof/>
+        </w:rPr>
+        <w:lastRenderedPageBreak/>
+        <w:drawing>
+          <wp:inline distT="0" distB="0" distL="0" distR="0">
+            <wp:extent cx="6599567" cy="3549650"/>
+            <wp:effectExtent l="0" t="0" r="0" b="0"/>
+            <wp:docPr id="5" name="그림 5" descr="관련 이미지"/>
+            <wp:cNvGraphicFramePr>
+              <a:graphicFrameLocks xmlns:a="http://schemas.openxmlformats.org/drawingml/2006/main" noChangeAspect="1"/>
+            </wp:cNvGraphicFramePr>
+            <a:graphic xmlns:a="http://schemas.openxmlformats.org/drawingml/2006/main">
+              <a:graphicData uri="http://schemas.openxmlformats.org/drawingml/2006/picture">
+                <pic:pic xmlns:pic="http://schemas.openxmlformats.org/drawingml/2006/picture">
+                  <pic:nvPicPr>
+                    <pic:cNvPr id="0" name="Picture 1" descr="관련 이미지"/>
+                    <pic:cNvPicPr>
+                      <a:picLocks noChangeAspect="1" noChangeArrowheads="1"/>
+                    </pic:cNvPicPr>
+                  </pic:nvPicPr>
+                  <pic:blipFill>
+                    <a:blip r:embed="rId11">
+                      <a:extLst>
+                        <a:ext uri="{28A0092B-C50C-407E-A947-70E740481C1C}">
+                          <a14:useLocalDpi xmlns:a14="http://schemas.microsoft.com/office/drawing/2010/main" val="0"/>
+                        </a:ext>
+                      </a:extLst>
+                    </a:blip>
+                    <a:srcRect/>
+                    <a:stretch>
+                      <a:fillRect/>
+                    </a:stretch>
+                  </pic:blipFill>
+                  <pic:spPr bwMode="auto">
+                    <a:xfrm>
+                      <a:off x="0" y="0"/>
+                      <a:ext cx="6602486" cy="3551220"/>
+                    </a:xfrm>
+                    <a:prstGeom prst="rect">
+                      <a:avLst/>
+                    </a:prstGeom>
+                    <a:noFill/>
+                    <a:ln>
+                      <a:noFill/>
+                    </a:ln>
+                  </pic:spPr>
+                </pic:pic>
+              </a:graphicData>
+            </a:graphic>
+          </wp:inline>
+        </w:drawing>
+      </w:r>
+    </w:p>
+    <w:p>
+      <w:pPr>
+        <w:pStyle w:val="a9"/>
+        <w:ind w:leftChars="360" w:left="720"/>
+        <w:jc w:val="right"/>
+        <w:rPr>
+          <w:sz w:val="16"/>
+        </w:rPr>
+      </w:pPr>
+      <w:r>
+        <w:rPr>
+          <w:rFonts w:hint="eastAsia"/>
+          <w:sz w:val="16"/>
+        </w:rPr>
+        <w:t>출처:</w:t>
+      </w:r>
+      <w:r>
+        <w:rPr>
+          <w:sz w:val="16"/>
+        </w:rPr>
+        <w:t xml:space="preserve"> </w:t>
+      </w:r>
+      <w:hyperlink r:id="rId12" w:history="1">
+        <w:r>
+          <w:rPr>
+            <w:rStyle w:val="a5"/>
+            <w:sz w:val="16"/>
+          </w:rPr>
+          <w:t>https://azure.microsoft.com/en-us/blog/live-virtual-reality-streaming/</w:t>
+        </w:r>
+      </w:hyperlink>
+      <w:r>
+        <w:rPr>
+          <w:sz w:val="16"/>
+        </w:rPr>
+        <w:t xml:space="preserve"> </w:t>
+      </w:r>
+    </w:p>
+    <w:p>
+      <w:pPr>
+        <w:pStyle w:val="a9"/>
+        <w:ind w:leftChars="360" w:left="720"/>
+        <w:jc w:val="right"/>
+        <w:rPr>
+          <w:sz w:val="16"/>
+        </w:rPr>
+      </w:pPr>
+    </w:p>
+    <w:p>
+      <w:pPr>
+        <w:pStyle w:val="a9"/>
+        <w:rPr>
+          <w:rFonts w:hint="eastAsia"/>
+          <w:sz w:val="16"/>
+        </w:rPr>
+      </w:pPr>
+      <w:r>
+        <w:rPr>
+          <w:noProof/>
+        </w:rPr>
+        <w:drawing>
+          <wp:inline distT="0" distB="0" distL="0" distR="0" wp14:anchorId="20D30064" wp14:editId="5CA133C9">
+            <wp:extent cx="6602013" cy="4006850"/>
+            <wp:effectExtent l="0" t="0" r="8890" b="0"/>
+            <wp:docPr id="6" name="그림 6"/>
+            <wp:cNvGraphicFramePr>
+              <a:graphicFrameLocks xmlns:a="http://schemas.openxmlformats.org/drawingml/2006/main" noChangeAspect="1"/>
+            </wp:cNvGraphicFramePr>
+            <a:graphic xmlns:a="http://schemas.openxmlformats.org/drawingml/2006/main">
+              <a:graphicData uri="http://schemas.openxmlformats.org/drawingml/2006/picture">
+                <pic:pic xmlns:pic="http://schemas.openxmlformats.org/drawingml/2006/picture">
+                  <pic:nvPicPr>
+                    <pic:cNvPr id="1" name=""/>
+                    <pic:cNvPicPr/>
+                  </pic:nvPicPr>
+                  <pic:blipFill>
+                    <a:blip r:embed="rId13"/>
+                    <a:stretch>
+                      <a:fillRect/>
+                    </a:stretch>
+                  </pic:blipFill>
+                  <pic:spPr>
+                    <a:xfrm>
+                      <a:off x="0" y="0"/>
+                      <a:ext cx="6605829" cy="4009166"/>
+                    </a:xfrm>
+                    <a:prstGeom prst="rect">
+                      <a:avLst/>
+                    </a:prstGeom>
+                  </pic:spPr>
+                </pic:pic>
+              </a:graphicData>
+            </a:graphic>
+          </wp:inline>
+        </w:drawing>
+      </w:r>
+    </w:p>
+    <w:p>
+      <w:pPr>
+        <w:widowControl/>
+        <w:shd w:val="clear" w:color="auto" w:fill="FFFFFF"/>
+        <w:wordWrap/>
+        <w:autoSpaceDE/>
+        <w:autoSpaceDN/>
+        <w:spacing w:before="60" w:after="100" w:afterAutospacing="1"/>
+        <w:ind w:left="720"/>
+        <w:jc w:val="right"/>
+        <w:rPr>
+          <w:rFonts w:eastAsiaTheme="minorHAnsi" w:cs="Segoe UI" w:hint="eastAsia"/>
+          <w:color w:val="24292E"/>
+          <w:kern w:val="0"/>
+          <w:szCs w:val="24"/>
+        </w:rPr>
+      </w:pPr>
+      <w:r>
+        <w:rPr>
+          <w:rFonts w:eastAsiaTheme="minorHAnsi" w:cs="Segoe UI" w:hint="eastAsia"/>
+          <w:color w:val="24292E"/>
+          <w:kern w:val="0"/>
+          <w:sz w:val="16"/>
+          <w:szCs w:val="24"/>
+        </w:rPr>
+        <w:t>출처:</w:t>
+      </w:r>
+      <w:r>
+        <w:rPr>
+          <w:sz w:val="16"/>
+        </w:rPr>
+        <w:t xml:space="preserve"> </w:t>
+      </w:r>
+      <w:hyperlink r:id="rId14" w:history="1">
+        <w:r>
+          <w:rPr>
+            <w:rStyle w:val="a5"/>
+            <w:rFonts w:eastAsiaTheme="minorHAnsi" w:cs="Segoe UI"/>
+            <w:kern w:val="0"/>
+            <w:sz w:val="16"/>
+            <w:szCs w:val="24"/>
+          </w:rPr>
+          <w:t>https://yahooeng.tumblr.com/post/151940036881/bringing-the-viewer-in-the-video-opportunity-in</w:t>
+        </w:r>
+      </w:hyperlink>
+      <w:r>
+        <w:rPr>
+          <w:rFonts w:eastAsiaTheme="minorHAnsi" w:cs="Segoe UI"/>
+          <w:color w:val="24292E"/>
+          <w:kern w:val="0"/>
+          <w:szCs w:val="24"/>
+        </w:rPr>
+        <w:t xml:space="preserve"> </w:t>
+      </w:r>
+    </w:p>
+    <w:p>
+      <w:pPr>
         <w:widowControl/>
         <w:numPr>
           <w:ilvl w:val="0"/>
@@ -1491,6 +1779,216 @@
     </w:p>
     <w:p>
       <w:pPr>
+        <w:pStyle w:val="a4"/>
+        <w:widowControl/>
+        <w:shd w:val="clear" w:color="auto" w:fill="FFFFFF"/>
+        <w:wordWrap/>
+        <w:autoSpaceDE/>
+        <w:autoSpaceDN/>
+        <w:spacing w:before="60" w:after="100" w:afterAutospacing="1"/>
+        <w:ind w:leftChars="0" w:left="720"/>
+        <w:jc w:val="left"/>
+        <w:rPr>
+          <w:rFonts w:ascii="맑은 고딕" w:eastAsia="맑은 고딕" w:hAnsi="맑은 고딕"/>
+          <w:color w:val="333333"/>
+          <w:szCs w:val="20"/>
+        </w:rPr>
+      </w:pPr>
+      <w:r>
+        <w:rPr>
+          <w:rFonts w:ascii="맑은 고딕" w:eastAsia="맑은 고딕" w:hAnsi="맑은 고딕" w:hint="eastAsia"/>
+          <w:color w:val="333333"/>
+          <w:szCs w:val="20"/>
+        </w:rPr>
+        <w:lastRenderedPageBreak/>
+        <w:t xml:space="preserve">VR영상은 카메라 주변의 360도 영상을 모두 전송해야 하므로 </w:t>
+      </w:r>
+      <w:r>
+        <w:rPr>
+          <w:rFonts w:ascii="맑은 고딕" w:eastAsia="맑은 고딕" w:hAnsi="맑은 고딕" w:hint="eastAsia"/>
+          <w:b/>
+          <w:color w:val="333333"/>
+          <w:szCs w:val="20"/>
+        </w:rPr>
+        <w:t>많은 데이터 량이 필요</w:t>
+      </w:r>
+      <w:r>
+        <w:rPr>
+          <w:rFonts w:ascii="맑은 고딕" w:eastAsia="맑은 고딕" w:hAnsi="맑은 고딕" w:hint="eastAsia"/>
+          <w:color w:val="333333"/>
+          <w:szCs w:val="20"/>
+        </w:rPr>
+        <w:t xml:space="preserve">해 영상의 해상도를 줄이거나, 영상 전체의 품질을 낮추지 않으면 </w:t>
+      </w:r>
+      <w:r>
+        <w:rPr>
+          <w:rFonts w:ascii="맑은 고딕" w:eastAsia="맑은 고딕" w:hAnsi="맑은 고딕" w:hint="eastAsia"/>
+          <w:b/>
+          <w:color w:val="333333"/>
+          <w:szCs w:val="20"/>
+        </w:rPr>
+        <w:t>재생 시 끊김이 발생</w:t>
+      </w:r>
+      <w:r>
+        <w:rPr>
+          <w:rFonts w:ascii="맑은 고딕" w:eastAsia="맑은 고딕" w:hAnsi="맑은 고딕" w:hint="eastAsia"/>
+          <w:color w:val="333333"/>
+          <w:szCs w:val="20"/>
+        </w:rPr>
+        <w:t>하는 문제점이 있다.</w:t>
+      </w:r>
+    </w:p>
+    <w:p>
+      <w:pPr>
+        <w:pStyle w:val="a4"/>
+        <w:widowControl/>
+        <w:shd w:val="clear" w:color="auto" w:fill="FFFFFF"/>
+        <w:wordWrap/>
+        <w:autoSpaceDE/>
+        <w:autoSpaceDN/>
+        <w:spacing w:before="60" w:after="100" w:afterAutospacing="1"/>
+        <w:ind w:leftChars="0" w:left="720"/>
+        <w:jc w:val="left"/>
+        <w:rPr>
+          <w:rFonts w:ascii="맑은 고딕" w:eastAsia="맑은 고딕" w:hAnsi="맑은 고딕"/>
+          <w:color w:val="333333"/>
+          <w:szCs w:val="20"/>
+        </w:rPr>
+      </w:pPr>
+      <w:r>
+        <w:rPr>
+          <w:rFonts w:ascii="맑은 고딕" w:eastAsia="맑은 고딕" w:hAnsi="맑은 고딕" w:hint="eastAsia"/>
+          <w:color w:val="333333"/>
+          <w:szCs w:val="20"/>
+        </w:rPr>
+        <w:t xml:space="preserve">이를 개선한 </w:t>
+      </w:r>
+      <w:r>
+        <w:rPr>
+          <w:rFonts w:ascii="맑은 고딕" w:eastAsia="맑은 고딕" w:hAnsi="맑은 고딕"/>
+          <w:color w:val="333333"/>
+          <w:szCs w:val="20"/>
+        </w:rPr>
+        <w:t xml:space="preserve">SK </w:t>
+      </w:r>
+      <w:r>
+        <w:rPr>
+          <w:rFonts w:ascii="맑은 고딕" w:eastAsia="맑은 고딕" w:hAnsi="맑은 고딕" w:hint="eastAsia"/>
+          <w:color w:val="333333"/>
+          <w:szCs w:val="20"/>
+        </w:rPr>
+        <w:t>텔레콤의 사례</w:t>
+      </w:r>
+    </w:p>
+    <w:p>
+      <w:pPr>
+        <w:pStyle w:val="a4"/>
+        <w:widowControl/>
+        <w:pBdr>
+          <w:top w:val="single" w:sz="4" w:space="1" w:color="auto"/>
+          <w:left w:val="single" w:sz="4" w:space="4" w:color="auto"/>
+          <w:bottom w:val="single" w:sz="4" w:space="1" w:color="auto"/>
+          <w:right w:val="single" w:sz="4" w:space="4" w:color="auto"/>
+        </w:pBdr>
+        <w:shd w:val="clear" w:color="auto" w:fill="FFFFFF"/>
+        <w:wordWrap/>
+        <w:autoSpaceDE/>
+        <w:autoSpaceDN/>
+        <w:spacing w:before="60" w:after="100" w:afterAutospacing="1"/>
+        <w:ind w:leftChars="0" w:left="720"/>
+        <w:jc w:val="left"/>
+        <w:rPr>
+          <w:rFonts w:ascii="맑은 고딕" w:eastAsia="맑은 고딕" w:hAnsi="맑은 고딕" w:hint="eastAsia"/>
+          <w:color w:val="333333"/>
+          <w:szCs w:val="20"/>
+        </w:rPr>
+      </w:pPr>
+      <w:r>
+        <w:rPr>
+          <w:rFonts w:ascii="맑은 고딕" w:eastAsia="맑은 고딕" w:hAnsi="맑은 고딕"/>
+          <w:color w:val="333333"/>
+          <w:szCs w:val="20"/>
+        </w:rPr>
+        <w:t>SK텔레콤은 이 같은 문제점을 해결하기 위해 사용자의 시선이 미치는 주시청 영역은 4K 고화질로 시청하고, 시선이 덜 미치는 주변 영역은 Full HD 일반 화질로 시청하는 ‘차등 화질’ (</w:t>
+      </w:r>
+      <w:r>
+        <w:rPr>
+          <w:rFonts w:ascii="맑은 고딕" w:eastAsia="맑은 고딕" w:hAnsi="맑은 고딕"/>
+          <w:b/>
+          <w:color w:val="333333"/>
+          <w:szCs w:val="20"/>
+        </w:rPr>
+        <w:t>동적 타일링</w:t>
+      </w:r>
+      <w:r>
+        <w:rPr>
+          <w:rFonts w:ascii="맑은 고딕" w:eastAsia="맑은 고딕" w:hAnsi="맑은 고딕"/>
+          <w:color w:val="333333"/>
+          <w:szCs w:val="20"/>
+        </w:rPr>
+        <w:t>) 기술을 자체 개발해 적용했다.</w:t>
+      </w:r>
+    </w:p>
+    <w:p>
+      <w:pPr>
+        <w:pStyle w:val="a4"/>
+        <w:widowControl/>
+        <w:pBdr>
+          <w:top w:val="single" w:sz="4" w:space="1" w:color="auto"/>
+          <w:left w:val="single" w:sz="4" w:space="4" w:color="auto"/>
+          <w:bottom w:val="single" w:sz="4" w:space="1" w:color="auto"/>
+          <w:right w:val="single" w:sz="4" w:space="4" w:color="auto"/>
+        </w:pBdr>
+        <w:shd w:val="clear" w:color="auto" w:fill="FFFFFF"/>
+        <w:wordWrap/>
+        <w:autoSpaceDE/>
+        <w:autoSpaceDN/>
+        <w:spacing w:before="60" w:after="100" w:afterAutospacing="1"/>
+        <w:ind w:leftChars="0" w:left="720"/>
+        <w:jc w:val="left"/>
+        <w:rPr>
+          <w:rFonts w:ascii="맑은 고딕" w:eastAsia="맑은 고딕" w:hAnsi="맑은 고딕"/>
+          <w:color w:val="333333"/>
+          <w:szCs w:val="20"/>
+        </w:rPr>
+      </w:pPr>
+      <w:r>
+        <w:rPr>
+          <w:rFonts w:ascii="맑은 고딕" w:eastAsia="맑은 고딕" w:hAnsi="맑은 고딕" w:hint="eastAsia"/>
+          <w:color w:val="333333"/>
+          <w:szCs w:val="20"/>
+        </w:rPr>
+        <w:t>또</w:t>
+      </w:r>
+      <w:r>
+        <w:rPr>
+          <w:rFonts w:ascii="맑은 고딕" w:eastAsia="맑은 고딕" w:hAnsi="맑은 고딕"/>
+          <w:color w:val="333333"/>
+          <w:szCs w:val="20"/>
+        </w:rPr>
+        <w:t xml:space="preserve"> 사용자의 시선을 트래킹하여 시선에 맞게 4K 고화질 영역의 위치를 빠르게 변경하는 기술을 개발하여 사용자가 항상 고화질 영역만 볼 수</w:t>
+      </w:r>
+      <w:bookmarkStart w:id="0" w:name="_GoBack"/>
+      <w:bookmarkEnd w:id="0"/>
+      <w:r>
+        <w:rPr>
+          <w:rFonts w:ascii="맑은 고딕" w:eastAsia="맑은 고딕" w:hAnsi="맑은 고딕"/>
+          <w:color w:val="333333"/>
+          <w:szCs w:val="20"/>
+        </w:rPr>
+        <w:t xml:space="preserve"> 있게 하였다</w:t>
+      </w:r>
+      <w:r>
+        <w:rPr>
+          <w:rFonts w:ascii="맑은 고딕" w:eastAsia="맑은 고딕" w:hAnsi="맑은 고딕"/>
+          <w:color w:val="333333"/>
+          <w:szCs w:val="20"/>
+        </w:rPr>
+        <w:t>. 3</w:t>
+      </w:r>
+    </w:p>
+    <w:p>
+      <w:pPr>
         <w:widowControl/>
         <w:shd w:val="clear" w:color="auto" w:fill="FFFFFF"/>
         <w:wordWrap/>
@@ -1500,6 +1998,29 @@
         <w:ind w:left="720"/>
         <w:jc w:val="left"/>
         <w:rPr>
+          <w:rFonts w:eastAsiaTheme="minorHAnsi" w:cs="Segoe UI"/>
+          <w:color w:val="24292E"/>
+          <w:kern w:val="0"/>
+          <w:szCs w:val="24"/>
+        </w:rPr>
+      </w:pPr>
+    </w:p>
+    <w:p>
+      <w:pPr>
+        <w:pStyle w:val="a4"/>
+        <w:widowControl/>
+        <w:numPr>
+          <w:ilvl w:val="0"/>
+          <w:numId w:val="1"/>
+        </w:numPr>
+        <w:shd w:val="clear" w:color="auto" w:fill="FFFFFF"/>
+        <w:wordWrap/>
+        <w:autoSpaceDE/>
+        <w:autoSpaceDN/>
+        <w:spacing w:before="60" w:after="100" w:afterAutospacing="1"/>
+        <w:ind w:leftChars="0"/>
+        <w:jc w:val="left"/>
+        <w:rPr>
           <w:rFonts w:ascii="맑은 고딕" w:eastAsia="맑은 고딕" w:hAnsi="맑은 고딕"/>
           <w:color w:val="333333"/>
           <w:szCs w:val="20"/>
@@ -1511,63 +2032,123 @@
           <w:color w:val="333333"/>
           <w:szCs w:val="20"/>
         </w:rPr>
-        <w:t>VR영상은 카메라 주변의 360도 영상을 모두 전송해야</w:t>
-      </w:r>
-      <w:r>
-        <w:rPr>
-          <w:rFonts w:ascii="맑은 고딕" w:eastAsia="맑은 고딕" w:hAnsi="맑은 고딕" w:hint="eastAsia"/>
+        <w:t>분산</w:t>
+      </w:r>
+      <w:r>
+        <w:rPr>
+          <w:rFonts w:ascii="맑은 고딕" w:eastAsia="맑은 고딕" w:hAnsi="맑은 고딕"/>
           <w:color w:val="333333"/>
           <w:szCs w:val="20"/>
         </w:rPr>
+        <w:t xml:space="preserve"> 컴퓨팅 기반 스트리밍</w:t>
+      </w:r>
+    </w:p>
+    <w:p>
+      <w:pPr>
+        <w:pStyle w:val="a9"/>
+        <w:ind w:firstLine="360"/>
+        <w:rPr>
+          <w:rFonts w:hint="eastAsia"/>
+          <w:b/>
+        </w:rPr>
+      </w:pPr>
+      <w:r>
+        <w:rPr>
+          <w:rFonts w:hint="eastAsia"/>
+          <w:b/>
+        </w:rPr>
+        <w:t xml:space="preserve">1. </w:t>
+      </w:r>
+      <w:r>
+        <w:rPr>
+          <w:rFonts w:hint="eastAsia"/>
+          <w:b/>
+        </w:rPr>
+        <w:t>미디어</w:t>
+      </w:r>
+      <w:r>
+        <w:rPr>
+          <w:b/>
+        </w:rPr>
+        <w:t xml:space="preserve"> 스트리밍 시스템에서의 상태 천이 모델을 활용한 고속 분산</w:t>
+      </w:r>
+      <w:r>
+        <w:rPr>
+          <w:rFonts w:hint="eastAsia"/>
+          <w:b/>
+        </w:rPr>
         <w:t xml:space="preserve"> </w:t>
       </w:r>
       <w:r>
         <w:rPr>
-          <w:rFonts w:ascii="맑은 고딕" w:eastAsia="맑은 고딕" w:hAnsi="맑은 고딕" w:hint="eastAsia"/>
+          <w:rFonts w:hint="eastAsia"/>
+          <w:b/>
+        </w:rPr>
+        <w:t>네트워크</w:t>
+      </w:r>
+      <w:r>
+        <w:rPr>
+          <w:b/>
+        </w:rPr>
+        <w:t xml:space="preserve"> 파일 시스템</w:t>
+      </w:r>
+    </w:p>
+    <w:p>
+      <w:pPr>
+        <w:pStyle w:val="a4"/>
+        <w:widowControl/>
+        <w:shd w:val="clear" w:color="auto" w:fill="FFFFFF"/>
+        <w:wordWrap/>
+        <w:autoSpaceDE/>
+        <w:autoSpaceDN/>
+        <w:spacing w:before="60" w:after="100" w:afterAutospacing="1"/>
+        <w:ind w:leftChars="0" w:left="720"/>
+        <w:jc w:val="left"/>
+        <w:rPr>
+          <w:rFonts w:ascii="맑은 고딕" w:eastAsia="맑은 고딕" w:hAnsi="맑은 고딕"/>
           <w:color w:val="333333"/>
           <w:szCs w:val="20"/>
         </w:rPr>
-        <w:t>하므로 많은 데이터</w:t>
-      </w:r>
-      <w:r>
-        <w:rPr>
-          <w:rFonts w:ascii="맑은 고딕" w:eastAsia="맑은 고딕" w:hAnsi="맑은 고딕" w:hint="eastAsia"/>
-          <w:color w:val="333333"/>
-          <w:szCs w:val="20"/>
-        </w:rPr>
-        <w:t xml:space="preserve"> </w:t>
-      </w:r>
-      <w:r>
-        <w:rPr>
-          <w:rFonts w:ascii="맑은 고딕" w:eastAsia="맑은 고딕" w:hAnsi="맑은 고딕" w:hint="eastAsia"/>
-          <w:color w:val="333333"/>
-          <w:szCs w:val="20"/>
-        </w:rPr>
-        <w:t xml:space="preserve">량이 필요해 영상의 해상도를 줄이거나, 영상 전체의 품질을 낮추지 않으면 재생 시 끊김이 발생하는 문제점이 </w:t>
-      </w:r>
-      <w:r>
-        <w:rPr>
-          <w:rFonts w:ascii="맑은 고딕" w:eastAsia="맑은 고딕" w:hAnsi="맑은 고딕" w:hint="eastAsia"/>
-          <w:color w:val="333333"/>
-          <w:szCs w:val="20"/>
-        </w:rPr>
-        <w:t>있</w:t>
-      </w:r>
-      <w:r>
-        <w:rPr>
-          <w:rFonts w:ascii="맑은 고딕" w:eastAsia="맑은 고딕" w:hAnsi="맑은 고딕" w:hint="eastAsia"/>
-          <w:color w:val="333333"/>
-          <w:szCs w:val="20"/>
-        </w:rPr>
-        <w:t>다</w:t>
-      </w:r>
-      <w:r>
-        <w:rPr>
-          <w:rFonts w:ascii="맑은 고딕" w:eastAsia="맑은 고딕" w:hAnsi="맑은 고딕" w:hint="eastAsia"/>
-          <w:color w:val="333333"/>
-          <w:szCs w:val="20"/>
-        </w:rPr>
-        <w:t>.</w:t>
+      </w:pPr>
+      <w:r>
+        <w:rPr>
+          <w:noProof/>
+        </w:rPr>
+        <w:drawing>
+          <wp:inline distT="0" distB="0" distL="0" distR="0" wp14:anchorId="79C6E932" wp14:editId="47208EFB">
+            <wp:extent cx="4620789" cy="3727450"/>
+            <wp:effectExtent l="0" t="0" r="8890" b="6350"/>
+            <wp:docPr id="7" name="그림 7"/>
+            <wp:cNvGraphicFramePr>
+              <a:graphicFrameLocks xmlns:a="http://schemas.openxmlformats.org/drawingml/2006/main" noChangeAspect="1"/>
+            </wp:cNvGraphicFramePr>
+            <a:graphic xmlns:a="http://schemas.openxmlformats.org/drawingml/2006/main">
+              <a:graphicData uri="http://schemas.openxmlformats.org/drawingml/2006/picture">
+                <pic:pic xmlns:pic="http://schemas.openxmlformats.org/drawingml/2006/picture">
+                  <pic:nvPicPr>
+                    <pic:cNvPr id="1" name=""/>
+                    <pic:cNvPicPr/>
+                  </pic:nvPicPr>
+                  <pic:blipFill>
+                    <a:blip r:embed="rId15"/>
+                    <a:stretch>
+                      <a:fillRect/>
+                    </a:stretch>
+                  </pic:blipFill>
+                  <pic:spPr>
+                    <a:xfrm>
+                      <a:off x="0" y="0"/>
+                      <a:ext cx="4622490" cy="3728822"/>
+                    </a:xfrm>
+                    <a:prstGeom prst="rect">
+                      <a:avLst/>
+                    </a:prstGeom>
+                  </pic:spPr>
+                </pic:pic>
+              </a:graphicData>
+            </a:graphic>
+          </wp:inline>
+        </w:drawing>
       </w:r>
     </w:p>
     <w:p>
@@ -1580,19 +2161,27 @@
         <w:spacing w:before="60" w:after="100" w:afterAutospacing="1"/>
         <w:ind w:left="720"/>
         <w:jc w:val="left"/>
-        <w:rPr>
-          <w:rFonts w:ascii="맑은 고딕" w:eastAsia="맑은 고딕" w:hAnsi="맑은 고딕"/>
-          <w:color w:val="333333"/>
-          <w:szCs w:val="20"/>
-        </w:rPr>
-      </w:pPr>
-      <w:r>
-        <w:rPr>
-          <w:rFonts w:ascii="맑은 고딕" w:eastAsia="맑은 고딕" w:hAnsi="맑은 고딕"/>
-          <w:color w:val="333333"/>
-          <w:szCs w:val="20"/>
-        </w:rPr>
-        <w:t>SK텔레콤은 이 같은 문제점을 해결하기 위해 사용자의 시선이 미치는 주시청 영역은 4K 고화질로 시청하고, 시선이 덜 미치는 주변 영역은 Full HD 일반 화질로 시청하는 ‘차등 화질’ (동적 타일링) 기술을 자체 개발해 적용했다.</w:t>
+      </w:pPr>
+      <w:r>
+        <w:t xml:space="preserve">제한된 저장 공간을 가지는 </w:t>
+      </w:r>
+      <w:r>
+        <w:rPr>
+          <w:b/>
+        </w:rPr>
+        <w:t>비디오 프록시 서버</w:t>
+      </w:r>
+      <w:r>
+        <w:t xml:space="preserve">를 효율적으로 사용하여 동영상 전송 서비스의 품질을 개선하기 위해서 </w:t>
+      </w:r>
+      <w:r>
+        <w:rPr>
+          <w:b/>
+        </w:rPr>
+        <w:t>사용자가 주로 요청하거나 또는 요청할 가능성이 있는 동영상만을 비디오 프록시 서버에 선별적으로 저장하는 상태 천이 모델 기반의 동영상 파일 저장 기법</w:t>
+      </w:r>
+      <w:r>
+        <w:t>을 제안하였다.</w:t>
       </w:r>
     </w:p>
     <w:p>
@@ -1605,19 +2194,34 @@
         <w:spacing w:before="60" w:after="100" w:afterAutospacing="1"/>
         <w:ind w:left="720"/>
         <w:jc w:val="left"/>
-        <w:rPr>
-          <w:rFonts w:ascii="맑은 고딕" w:eastAsia="맑은 고딕" w:hAnsi="맑은 고딕"/>
-          <w:color w:val="333333"/>
-          <w:szCs w:val="20"/>
-        </w:rPr>
-      </w:pPr>
-      <w:r>
-        <w:rPr>
-          <w:rFonts w:ascii="맑은 고딕" w:eastAsia="맑은 고딕" w:hAnsi="맑은 고딕"/>
-          <w:color w:val="333333"/>
-          <w:szCs w:val="20"/>
-        </w:rPr>
-        <w:t xml:space="preserve"> </w:t>
+      </w:pPr>
+      <w:r>
+        <w:lastRenderedPageBreak/>
+        <w:t xml:space="preserve">대용량 동영상 데이터의 </w:t>
+      </w:r>
+      <w:r>
+        <w:rPr>
+          <w:b/>
+        </w:rPr>
+        <w:t>전송 부담을 경감</w:t>
+      </w:r>
+      <w:r>
+        <w:t xml:space="preserve">시키고 </w:t>
+      </w:r>
+      <w:r>
+        <w:rPr>
+          <w:b/>
+        </w:rPr>
+        <w:t>전송의 손실과 지연을 최소화</w:t>
+      </w:r>
+      <w:r>
+        <w:t>하는 동시에 초기 지연 시간을 효과적으로 감소시키는 것을 확인</w:t>
+      </w:r>
+      <w:r>
+        <w:rPr>
+          <w:rFonts w:hint="eastAsia"/>
+        </w:rPr>
+        <w:t>하였다.</w:t>
       </w:r>
     </w:p>
     <w:p>
@@ -1630,53 +2234,6 @@
         <w:spacing w:before="60" w:after="100" w:afterAutospacing="1"/>
         <w:ind w:left="720"/>
         <w:jc w:val="left"/>
-        <w:rPr>
-          <w:rFonts w:ascii="맑은 고딕" w:eastAsia="맑은 고딕" w:hAnsi="맑은 고딕"/>
-          <w:color w:val="333333"/>
-          <w:szCs w:val="20"/>
-        </w:rPr>
-      </w:pPr>
-      <w:r>
-        <w:rPr>
-          <w:rFonts w:ascii="맑은 고딕" w:eastAsia="맑은 고딕" w:hAnsi="맑은 고딕" w:hint="eastAsia"/>
-          <w:color w:val="333333"/>
-          <w:szCs w:val="20"/>
-        </w:rPr>
-        <w:lastRenderedPageBreak/>
-        <w:t>또</w:t>
-      </w:r>
-      <w:r>
-        <w:rPr>
-          <w:rFonts w:ascii="맑은 고딕" w:eastAsia="맑은 고딕" w:hAnsi="맑은 고딕"/>
-          <w:color w:val="333333"/>
-          <w:szCs w:val="20"/>
-        </w:rPr>
-        <w:t xml:space="preserve"> 사용자의 시선을 트래킹하여 시선에 맞게 4K 고화질 영역의 위치를 빠르게 변경하는 기술을 개발하여 사용자가 항상 고화질 영역만 볼 수 있게 하였다.</w:t>
-      </w:r>
-      <w:r>
-        <w:rPr>
-          <w:rFonts w:ascii="맑은 고딕" w:eastAsia="맑은 고딕" w:hAnsi="맑은 고딕"/>
-          <w:color w:val="333333"/>
-          <w:szCs w:val="20"/>
-        </w:rPr>
-        <w:t xml:space="preserve"> 2</w:t>
-      </w:r>
-    </w:p>
-    <w:p>
-      <w:pPr>
-        <w:widowControl/>
-        <w:shd w:val="clear" w:color="auto" w:fill="FFFFFF"/>
-        <w:wordWrap/>
-        <w:autoSpaceDE/>
-        <w:autoSpaceDN/>
-        <w:spacing w:before="60" w:after="100" w:afterAutospacing="1"/>
-        <w:ind w:left="720"/>
-        <w:jc w:val="left"/>
-        <w:rPr>
-          <w:rFonts w:ascii="맑은 고딕" w:eastAsia="맑은 고딕" w:hAnsi="맑은 고딕"/>
-          <w:color w:val="333333"/>
-          <w:szCs w:val="20"/>
-        </w:rPr>
       </w:pPr>
     </w:p>
     <w:p>
@@ -1802,7 +2359,7 @@
         </w:rPr>
         <w:t xml:space="preserve"> </w:t>
       </w:r>
-      <w:hyperlink r:id="rId10" w:history="1">
+      <w:hyperlink r:id="rId16" w:history="1">
         <w:r>
           <w:rPr>
             <w:rStyle w:val="a5"/>
@@ -1852,10 +2409,17 @@
           <w:kern w:val="0"/>
           <w:szCs w:val="24"/>
         </w:rPr>
-        <w:t xml:space="preserve">SK텔레콤, </w:t>
-      </w:r>
-      <w:bookmarkStart w:id="0" w:name="_GoBack"/>
-      <w:bookmarkEnd w:id="0"/>
+        <w:t>VR/AR</w:t>
+      </w:r>
+      <w:r>
+        <w:rPr>
+          <w:rFonts w:eastAsiaTheme="minorHAnsi" w:cs="Segoe UI"/>
+          <w:color w:val="24292E"/>
+          <w:kern w:val="0"/>
+          <w:szCs w:val="24"/>
+        </w:rPr>
+        <w:t xml:space="preserve"> </w:t>
+      </w:r>
       <w:r>
         <w:rPr>
           <w:rFonts w:eastAsiaTheme="minorHAnsi" w:cs="Segoe UI" w:hint="eastAsia"/>
@@ -1863,7 +2427,74 @@
           <w:kern w:val="0"/>
           <w:szCs w:val="24"/>
         </w:rPr>
-        <w:t xml:space="preserve">저지연.고화질 </w:t>
+        <w:t>기술 발전과 시사점</w:t>
+      </w:r>
+      <w:r>
+        <w:rPr>
+          <w:rFonts w:eastAsiaTheme="minorHAnsi" w:cs="Segoe UI" w:hint="eastAsia"/>
+          <w:color w:val="24292E"/>
+          <w:kern w:val="0"/>
+          <w:szCs w:val="24"/>
+        </w:rPr>
+        <w:t xml:space="preserve"> </w:t>
+      </w:r>
+      <w:hyperlink r:id="rId17" w:history="1">
+        <w:r>
+          <w:rPr>
+            <w:rStyle w:val="a5"/>
+            <w:rFonts w:ascii="Arial" w:hAnsi="Arial" w:cs="Arial"/>
+            <w:sz w:val="21"/>
+            <w:szCs w:val="21"/>
+            <w:shd w:val="clear" w:color="auto" w:fill="FFFFFF"/>
+          </w:rPr>
+          <w:t>https://spri.kr/download/21581</w:t>
+        </w:r>
+      </w:hyperlink>
+      <w:r>
+        <w:rPr>
+          <w:rFonts w:ascii="Arial" w:hAnsi="Arial" w:cs="Arial"/>
+          <w:color w:val="006621"/>
+          <w:sz w:val="21"/>
+          <w:szCs w:val="21"/>
+          <w:shd w:val="clear" w:color="auto" w:fill="FFFFFF"/>
+        </w:rPr>
+        <w:t xml:space="preserve"> </w:t>
+      </w:r>
+    </w:p>
+    <w:p>
+      <w:pPr>
+        <w:widowControl/>
+        <w:shd w:val="clear" w:color="auto" w:fill="FFFFFF"/>
+        <w:wordWrap/>
+        <w:autoSpaceDE/>
+        <w:autoSpaceDN/>
+        <w:spacing w:before="60" w:after="100" w:afterAutospacing="1"/>
+        <w:ind w:left="720"/>
+        <w:jc w:val="left"/>
+        <w:rPr>
+          <w:rFonts w:eastAsiaTheme="minorHAnsi" w:cs="Segoe UI"/>
+          <w:color w:val="24292E"/>
+          <w:kern w:val="0"/>
+          <w:szCs w:val="24"/>
+        </w:rPr>
+      </w:pPr>
+      <w:r>
+        <w:rPr>
+          <w:rFonts w:eastAsiaTheme="minorHAnsi" w:cs="Segoe UI"/>
+          <w:color w:val="24292E"/>
+          <w:kern w:val="0"/>
+          <w:szCs w:val="24"/>
+        </w:rPr>
+        <w:t xml:space="preserve">3.  </w:t>
+      </w:r>
+      <w:r>
+        <w:rPr>
+          <w:rFonts w:eastAsiaTheme="minorHAnsi" w:cs="Segoe UI" w:hint="eastAsia"/>
+          <w:color w:val="24292E"/>
+          <w:kern w:val="0"/>
+          <w:szCs w:val="24"/>
+        </w:rPr>
+        <w:t xml:space="preserve">SK텔레콤, 저지연.고화질 </w:t>
       </w:r>
       <w:r>
         <w:rPr>
@@ -1937,7 +2568,7 @@
         </w:rPr>
         <w:t xml:space="preserve">) </w:t>
       </w:r>
-      <w:hyperlink r:id="rId11" w:history="1">
+      <w:hyperlink r:id="rId18" w:history="1">
         <w:r>
           <w:rPr>
             <w:rStyle w:val="a5"/>
@@ -1976,7 +2607,7 @@
           <w:szCs w:val="24"/>
         </w:rPr>
       </w:pPr>
-      <w:hyperlink r:id="rId12" w:history="1">
+      <w:hyperlink r:id="rId19" w:history="1">
         <w:r>
           <w:rPr>
             <w:rStyle w:val="a5"/>
@@ -1996,6 +2627,25 @@
         </w:rPr>
         <w:t xml:space="preserve"> </w:t>
       </w:r>
+    </w:p>
+    <w:p>
+      <w:pPr>
+        <w:pStyle w:val="a4"/>
+        <w:widowControl/>
+        <w:shd w:val="clear" w:color="auto" w:fill="FFFFFF"/>
+        <w:wordWrap/>
+        <w:autoSpaceDE/>
+        <w:autoSpaceDN/>
+        <w:spacing w:before="60" w:after="100" w:afterAutospacing="1"/>
+        <w:ind w:leftChars="0" w:left="1080"/>
+        <w:jc w:val="left"/>
+        <w:rPr>
+          <w:rFonts w:eastAsiaTheme="minorHAnsi" w:cs="Segoe UI"/>
+          <w:color w:val="24292E"/>
+          <w:kern w:val="0"/>
+          <w:szCs w:val="24"/>
+        </w:rPr>
+      </w:pPr>
     </w:p>
     <w:p>
       <w:pPr>
@@ -2259,7 +2909,7 @@
   <w:abstractNum w:abstractNumId="2" w15:restartNumberingAfterBreak="0">
     <w:nsid w:val="773A2F7C"/>
     <w:multiLevelType w:val="multilevel"/>
-    <w:tmpl w:val="BAA62304"/>
+    <w:tmpl w:val="2D08F112"/>
     <w:lvl w:ilvl="0">
       <w:start w:val="1"/>
       <w:numFmt w:val="bullet"/>
@@ -2276,20 +2926,16 @@
         <w:sz w:val="20"/>
       </w:rPr>
     </w:lvl>
-    <w:lvl w:ilvl="1" w:tentative="1">
+    <w:lvl w:ilvl="1">
       <w:start w:val="1"/>
-      <w:numFmt w:val="bullet"/>
-      <w:lvlText w:val="o"/>
+      <w:numFmt w:val="decimal"/>
+      <w:lvlText w:val="%2)"/>
       <w:lvlJc w:val="left"/>
       <w:pPr>
-        <w:tabs>
-          <w:tab w:val="num" w:pos="1440"/>
-        </w:tabs>
         <w:ind w:left="1440" w:hanging="360"/>
       </w:pPr>
       <w:rPr>
-        <w:rFonts w:ascii="Courier New" w:hAnsi="Courier New" w:hint="default"/>
-        <w:sz w:val="20"/>
+        <w:rFonts w:hint="default"/>
       </w:rPr>
     </w:lvl>
     <w:lvl w:ilvl="2" w:tentative="1">
@@ -3413,7 +4059,7 @@
 </file>
 
 <file path=customXml/itemProps1.xml><?xml version="1.0" encoding="utf-8"?>
-<ds:datastoreItem xmlns:ds="http://schemas.openxmlformats.org/officeDocument/2006/customXml" ds:itemID="{DF6BF642-C895-456E-B354-D01EBC0E9356}">
+<ds:datastoreItem xmlns:ds="http://schemas.openxmlformats.org/officeDocument/2006/customXml" ds:itemID="{910B709B-8A0E-4390-ACC7-55D2EE327183}">
   <ds:schemaRefs>
     <ds:schemaRef ds:uri="http://schemas.openxmlformats.org/officeDocument/2006/bibliography"/>
   </ds:schemaRefs>

</xml_diff>

<commit_message>
modified VR streaming service
</commit_message>
<xml_diff>
--- a/word/VR Service.docx
+++ b/word/VR Service.docx
@@ -1634,7 +1634,28 @@
           <w:rFonts w:hint="eastAsia"/>
           <w:b/>
         </w:rPr>
-        <w:t>분산 컴퓨팅 구조</w:t>
+        <w:t xml:space="preserve">VR </w:t>
+      </w:r>
+      <w:r>
+        <w:rPr>
+          <w:rFonts w:hint="eastAsia"/>
+          <w:b/>
+        </w:rPr>
+        <w:t xml:space="preserve">스트리밍 </w:t>
+      </w:r>
+      <w:r>
+        <w:rPr>
+          <w:rFonts w:hint="eastAsia"/>
+          <w:b/>
+        </w:rPr>
+        <w:t>구조</w:t>
+      </w:r>
+      <w:r>
+        <w:rPr>
+          <w:rFonts w:hint="eastAsia"/>
+          <w:b/>
+        </w:rPr>
+        <w:t xml:space="preserve"> </w:t>
       </w:r>
     </w:p>
     <w:p>
@@ -1908,7 +1929,25 @@
           <w:color w:val="333333"/>
           <w:szCs w:val="20"/>
         </w:rPr>
-        <w:t>많은 데이터량이 필요</w:t>
+        <w:t>많은 데이터</w:t>
+      </w:r>
+      <w:r>
+        <w:rPr>
+          <w:rFonts w:ascii="맑은 고딕" w:eastAsia="맑은 고딕" w:hAnsi="맑은 고딕" w:hint="eastAsia"/>
+          <w:b/>
+          <w:color w:val="333333"/>
+          <w:szCs w:val="20"/>
+        </w:rPr>
+        <w:t>양</w:t>
+      </w:r>
+      <w:r>
+        <w:rPr>
+          <w:rFonts w:ascii="맑은 고딕" w:eastAsia="맑은 고딕" w:hAnsi="맑은 고딕" w:hint="eastAsia"/>
+          <w:b/>
+          <w:color w:val="333333"/>
+          <w:szCs w:val="20"/>
+        </w:rPr>
+        <w:t>이 필요</w:t>
       </w:r>
       <w:r>
         <w:rPr>
@@ -2330,15 +2369,7 @@
         <w:rPr>
           <w:b/>
         </w:rPr>
-        <w:t>사용자가 주로 요청하거나 또는 요청할 가능성이 있는 동영상만을 비디</w:t>
-      </w:r>
-      <w:bookmarkStart w:id="0" w:name="_GoBack"/>
-      <w:bookmarkEnd w:id="0"/>
-      <w:r>
-        <w:rPr>
-          <w:b/>
-        </w:rPr>
-        <w:t>오 프록시 서버에 선별적으로 저장하는 상태 천이 모델 기반의 동영상 파일 저장 기법</w:t>
+        <w:t>사용자가 주로 요청하거나 또는 요청할 가능성이 있는 동영상만을 비디오 프록시 서버에 선별적으로 저장하는 상태 천이 모델 기반의 동영상 파일 저장 기법</w:t>
       </w:r>
       <w:r>
         <w:t>을 제안하였다.</w:t>
@@ -2370,6 +2401,8 @@
       <w:r>
         <w:t xml:space="preserve">시키고 </w:t>
       </w:r>
+      <w:bookmarkStart w:id="0" w:name="_GoBack"/>
+      <w:bookmarkEnd w:id="0"/>
       <w:r>
         <w:rPr>
           <w:b/>
@@ -2423,9 +2456,6 @@
         <w:spacing w:before="60" w:after="100" w:afterAutospacing="1"/>
         <w:ind w:left="720"/>
         <w:jc w:val="left"/>
-        <w:rPr>
-          <w:rFonts w:hint="eastAsia"/>
-        </w:rPr>
       </w:pPr>
     </w:p>
     <w:p>
@@ -2439,6 +2469,21 @@
         <w:ind w:left="720"/>
         <w:jc w:val="left"/>
         <w:rPr>
+          <w:rFonts w:hint="eastAsia"/>
+        </w:rPr>
+      </w:pPr>
+    </w:p>
+    <w:p>
+      <w:pPr>
+        <w:widowControl/>
+        <w:shd w:val="clear" w:color="auto" w:fill="FFFFFF"/>
+        <w:wordWrap/>
+        <w:autoSpaceDE/>
+        <w:autoSpaceDN/>
+        <w:spacing w:before="60" w:after="100" w:afterAutospacing="1"/>
+        <w:ind w:left="720"/>
+        <w:jc w:val="left"/>
+        <w:rPr>
           <w:rFonts w:eastAsiaTheme="minorHAnsi" w:cs="Segoe UI"/>
           <w:b/>
           <w:color w:val="24292E"/>
@@ -2454,6 +2499,7 @@
           <w:kern w:val="0"/>
           <w:szCs w:val="24"/>
         </w:rPr>
+        <w:lastRenderedPageBreak/>
         <w:t>참고문헌</w:t>
       </w:r>
     </w:p>
@@ -2486,7 +2532,6 @@
           <w:kern w:val="0"/>
           <w:szCs w:val="24"/>
         </w:rPr>
-        <w:lastRenderedPageBreak/>
         <w:t xml:space="preserve">VR </w:t>
       </w:r>
       <w:r>
@@ -4287,7 +4332,7 @@
 </file>
 
 <file path=customXml/itemProps1.xml><?xml version="1.0" encoding="utf-8"?>
-<ds:datastoreItem xmlns:ds="http://schemas.openxmlformats.org/officeDocument/2006/customXml" ds:itemID="{1375E9EF-EB1D-438D-90CD-F225BC82233F}">
+<ds:datastoreItem xmlns:ds="http://schemas.openxmlformats.org/officeDocument/2006/customXml" ds:itemID="{19BEC5B5-6567-495B-98D4-08D2D865FB62}">
   <ds:schemaRefs>
     <ds:schemaRef ds:uri="http://schemas.openxmlformats.org/officeDocument/2006/bibliography"/>
   </ds:schemaRefs>

</xml_diff>

<commit_message>
final VR streaming system
</commit_message>
<xml_diff>
--- a/word/VR Service.docx
+++ b/word/VR Service.docx
@@ -1204,9 +1204,6 @@
       <w:pPr>
         <w:pStyle w:val="a9"/>
         <w:ind w:leftChars="360" w:left="720"/>
-        <w:rPr>
-          <w:rFonts w:hint="eastAsia"/>
-        </w:rPr>
       </w:pPr>
       <w:r>
         <w:rPr>
@@ -1476,11 +1473,6 @@
       </w:r>
     </w:p>
     <w:p>
-      <w:pPr>
-        <w:rPr>
-          <w:rFonts w:hint="eastAsia"/>
-        </w:rPr>
-      </w:pPr>
       <w:r>
         <w:rPr>
           <w:noProof/>
@@ -1827,7 +1819,7 @@
         <w:ind w:left="720"/>
         <w:jc w:val="left"/>
         <w:rPr>
-          <w:rFonts w:eastAsiaTheme="minorHAnsi" w:cs="Segoe UI" w:hint="eastAsia"/>
+          <w:rFonts w:eastAsiaTheme="minorHAnsi" w:cs="Segoe UI"/>
           <w:color w:val="24292E"/>
           <w:kern w:val="0"/>
           <w:szCs w:val="24"/>
@@ -1926,7 +1918,7 @@
         <w:ind w:left="720"/>
         <w:jc w:val="right"/>
         <w:rPr>
-          <w:rFonts w:eastAsiaTheme="minorHAnsi" w:cs="Segoe UI" w:hint="eastAsia"/>
+          <w:rFonts w:eastAsiaTheme="minorHAnsi" w:cs="Segoe UI"/>
           <w:color w:val="24292E"/>
           <w:kern w:val="0"/>
           <w:sz w:val="16"/>
@@ -2151,9 +2143,6 @@
           <w:ilvl w:val="0"/>
           <w:numId w:val="4"/>
         </w:numPr>
-        <w:rPr>
-          <w:rFonts w:hint="eastAsia"/>
-        </w:rPr>
       </w:pPr>
       <w:r>
         <w:rPr>
@@ -2187,7 +2176,7 @@
         <w:ind w:leftChars="0"/>
         <w:jc w:val="left"/>
         <w:rPr>
-          <w:rFonts w:eastAsiaTheme="minorHAnsi" w:cs="Segoe UI" w:hint="eastAsia"/>
+          <w:rFonts w:eastAsiaTheme="minorHAnsi" w:cs="Segoe UI"/>
           <w:b/>
           <w:color w:val="24292E"/>
           <w:kern w:val="0"/>
@@ -2474,19 +2463,10 @@
     <w:p/>
     <w:p/>
     <w:p/>
-    <w:p>
-      <w:pPr>
-        <w:rPr>
-          <w:rFonts w:hint="eastAsia"/>
-        </w:rPr>
-      </w:pPr>
-    </w:p>
+    <w:p/>
     <w:p>
       <w:pPr>
         <w:pStyle w:val="ad"/>
-        <w:rPr>
-          <w:rFonts w:hint="eastAsia"/>
-        </w:rPr>
       </w:pPr>
       <w:r>
         <w:rPr>
@@ -2494,6 +2474,29 @@
         </w:rPr>
         <w:lastRenderedPageBreak/>
         <w:t>최신 VR 기술</w:t>
+      </w:r>
+      <w:r>
+        <w:rPr>
+          <w:rFonts w:hint="eastAsia"/>
+        </w:rPr>
+        <w:t>:</w:t>
+      </w:r>
+      <w:r>
+        <w:t xml:space="preserve"> </w:t>
+      </w:r>
+      <w:r>
+        <w:rPr>
+          <w:rFonts w:hint="eastAsia"/>
+        </w:rPr>
+        <w:t xml:space="preserve">분산 시스템 </w:t>
+      </w:r>
+      <w:bookmarkStart w:id="0" w:name="_GoBack"/>
+      <w:bookmarkEnd w:id="0"/>
+      <w:r>
+        <w:rPr>
+          <w:rFonts w:hint="eastAsia"/>
+        </w:rPr>
+        <w:t>스트리밍</w:t>
       </w:r>
     </w:p>
     <w:p>
@@ -2935,11 +2938,6 @@
       </w:r>
     </w:p>
     <w:p>
-      <w:pPr>
-        <w:rPr>
-          <w:rFonts w:hint="eastAsia"/>
-        </w:rPr>
-      </w:pPr>
       <w:r>
         <w:t xml:space="preserve"> 2. 만약 Routing Slave가 A/C 전력이라면 리피터로 사용될 수 있고, 배터리 전력이라면 배터리 관리로 리피터로 작동할 수 없다.</w:t>
       </w:r>
@@ -3015,10 +3013,44 @@
       <w:pPr>
         <w:pStyle w:val="a9"/>
         <w:rPr>
+          <w:rFonts w:ascii="맑은 고딕" w:eastAsia="맑은 고딕" w:hAnsi="맑은 고딕"/>
+          <w:color w:val="333333"/>
+          <w:szCs w:val="20"/>
+        </w:rPr>
+      </w:pPr>
+      <w:r>
+        <w:rPr>
           <w:rFonts w:ascii="맑은 고딕" w:eastAsia="맑은 고딕" w:hAnsi="맑은 고딕" w:hint="eastAsia"/>
           <w:color w:val="333333"/>
           <w:szCs w:val="20"/>
         </w:rPr>
+        <w:t>ㅇ</w:t>
+      </w:r>
+      <w:r>
+        <w:rPr>
+          <w:rFonts w:ascii="맑은 고딕" w:eastAsia="맑은 고딕" w:hAnsi="맑은 고딕"/>
+          <w:color w:val="333333"/>
+          <w:szCs w:val="20"/>
+        </w:rPr>
+        <w:t xml:space="preserve"> 하둡 기반 분산 트랜스코더로 유지보수와 확장성이 용이한 구조</w:t>
+      </w:r>
+      <w:r>
+        <w:rPr>
+          <w:rFonts w:ascii="맑은 고딕" w:eastAsia="맑은 고딕" w:hAnsi="맑은 고딕"/>
+          <w:color w:val="333333"/>
+          <w:szCs w:val="20"/>
+        </w:rPr>
+        <w:t xml:space="preserve"> </w:t>
+      </w:r>
+    </w:p>
+    <w:p>
+      <w:pPr>
+        <w:pStyle w:val="a9"/>
+        <w:rPr>
+          <w:rFonts w:ascii="맑은 고딕" w:eastAsia="맑은 고딕" w:hAnsi="맑은 고딕"/>
+          <w:color w:val="333333"/>
+          <w:szCs w:val="20"/>
+        </w:rPr>
       </w:pPr>
       <w:r>
         <w:rPr>
@@ -3034,14 +3066,68 @@
           <w:color w:val="333333"/>
           <w:szCs w:val="20"/>
         </w:rPr>
-        <w:t xml:space="preserve"> 하둡 기반 분산 트랜스코더로 유지보수와 확장성이 용이한 구조</w:t>
-      </w:r>
-      <w:r>
+        <w:t xml:space="preserve"> 다양한 입/출력 지원 </w:t>
+      </w:r>
+    </w:p>
+    <w:p>
+      <w:pPr>
+        <w:pStyle w:val="a9"/>
         <w:rPr>
           <w:rFonts w:ascii="맑은 고딕" w:eastAsia="맑은 고딕" w:hAnsi="맑은 고딕"/>
           <w:color w:val="333333"/>
           <w:szCs w:val="20"/>
         </w:rPr>
+      </w:pPr>
+      <w:r>
+        <w:rPr>
+          <w:rFonts w:ascii="맑은 고딕" w:eastAsia="맑은 고딕" w:hAnsi="맑은 고딕"/>
+          <w:color w:val="333333"/>
+          <w:szCs w:val="20"/>
+        </w:rPr>
+        <w:t xml:space="preserve">- 입력 포맷: 컨슈머 포맷 (AVI, MP4, TS, WMV 등), 전문가 포맷 (MOV, MXF 등) </w:t>
+      </w:r>
+    </w:p>
+    <w:p>
+      <w:pPr>
+        <w:pStyle w:val="a9"/>
+        <w:rPr>
+          <w:rFonts w:ascii="맑은 고딕" w:eastAsia="맑은 고딕" w:hAnsi="맑은 고딕"/>
+          <w:color w:val="333333"/>
+          <w:szCs w:val="20"/>
+        </w:rPr>
+      </w:pPr>
+      <w:r>
+        <w:rPr>
+          <w:rFonts w:ascii="맑은 고딕" w:eastAsia="맑은 고딕" w:hAnsi="맑은 고딕"/>
+          <w:color w:val="333333"/>
+          <w:szCs w:val="20"/>
+        </w:rPr>
+        <w:t>- 비디오 출력: HEVC Main, Main10, Main4:2:2-10, Main4:2:2-12 프로파일</w:t>
+      </w:r>
+    </w:p>
+    <w:p>
+      <w:pPr>
+        <w:pStyle w:val="a9"/>
+        <w:rPr>
+          <w:rFonts w:ascii="맑은 고딕" w:eastAsia="맑은 고딕" w:hAnsi="맑은 고딕"/>
+          <w:color w:val="333333"/>
+          <w:szCs w:val="20"/>
+        </w:rPr>
+      </w:pPr>
+      <w:r>
+        <w:rPr>
+          <w:rFonts w:ascii="맑은 고딕" w:eastAsia="맑은 고딕" w:hAnsi="맑은 고딕"/>
+          <w:color w:val="333333"/>
+          <w:szCs w:val="20"/>
+        </w:rPr>
+        <w:t>- 오디오 출력: MP4, AAC, AC-3 코덱</w:t>
+      </w:r>
+      <w:r>
+        <w:rPr>
+          <w:rFonts w:ascii="맑은 고딕" w:eastAsia="맑은 고딕" w:hAnsi="맑은 고딕"/>
+          <w:color w:val="333333"/>
+          <w:szCs w:val="20"/>
+        </w:rPr>
         <w:t xml:space="preserve"> </w:t>
       </w:r>
     </w:p>
@@ -3068,7 +3154,7 @@
           <w:color w:val="333333"/>
           <w:szCs w:val="20"/>
         </w:rPr>
-        <w:t xml:space="preserve"> 다양한 입/출력 지원 </w:t>
+        <w:t xml:space="preserve"> 다중 해상도 스트림 동시 출력 기능 </w:t>
       </w:r>
     </w:p>
     <w:p>
@@ -3086,7 +3172,7 @@
           <w:color w:val="333333"/>
           <w:szCs w:val="20"/>
         </w:rPr>
-        <w:t xml:space="preserve">- 입력 포맷: 컨슈머 포맷 (AVI, MP4, TS, WMV 등), 전문가 포맷 (MOV, MXF 등) </w:t>
+        <w:t>- N 스크린 서비스 및 VOD/LIVE 스트리밍에 적합</w:t>
       </w:r>
     </w:p>
     <w:p>
@@ -3100,131 +3186,42 @@
       </w:pPr>
       <w:r>
         <w:rPr>
+          <w:rFonts w:ascii="맑은 고딕" w:eastAsia="맑은 고딕" w:hAnsi="맑은 고딕" w:hint="eastAsia"/>
+          <w:color w:val="333333"/>
+          <w:szCs w:val="20"/>
+        </w:rPr>
+        <w:t>ㅇ</w:t>
+      </w:r>
+      <w:r>
+        <w:rPr>
           <w:rFonts w:ascii="맑은 고딕" w:eastAsia="맑은 고딕" w:hAnsi="맑은 고딕"/>
           <w:color w:val="333333"/>
           <w:szCs w:val="20"/>
         </w:rPr>
-        <w:t>- 비디오 출력: HEVC Main, Main10, Main4:2:2-10, Main4:2:2-12 프로파일</w:t>
+        <w:t xml:space="preserve"> 세계 최고수준의 고품질 실시간 HEVC 디코더 SW (윈도, 리눅스) 지원</w:t>
+      </w:r>
+      <w:r>
+        <w:rPr>
+          <w:rFonts w:ascii="맑은 고딕" w:eastAsia="맑은 고딕" w:hAnsi="맑은 고딕" w:hint="eastAsia"/>
+          <w:color w:val="333333"/>
+          <w:szCs w:val="20"/>
+        </w:rPr>
+        <w:t xml:space="preserve"> </w:t>
+      </w:r>
+      <w:r>
+        <w:rPr>
+          <w:rFonts w:ascii="맑은 고딕" w:eastAsia="맑은 고딕" w:hAnsi="맑은 고딕" w:hint="eastAsia"/>
+          <w:color w:val="333333"/>
+          <w:szCs w:val="20"/>
+          <w:vertAlign w:val="superscript"/>
+        </w:rPr>
+        <w:t>5</w:t>
       </w:r>
     </w:p>
     <w:p>
       <w:pPr>
         <w:pStyle w:val="a9"/>
         <w:rPr>
-          <w:rFonts w:ascii="맑은 고딕" w:eastAsia="맑은 고딕" w:hAnsi="맑은 고딕" w:hint="eastAsia"/>
-          <w:color w:val="333333"/>
-          <w:szCs w:val="20"/>
-        </w:rPr>
-      </w:pPr>
-      <w:r>
-        <w:rPr>
-          <w:rFonts w:ascii="맑은 고딕" w:eastAsia="맑은 고딕" w:hAnsi="맑은 고딕"/>
-          <w:color w:val="333333"/>
-          <w:szCs w:val="20"/>
-        </w:rPr>
-        <w:t>- 오디오 출력: MP4, AAC, AC-3 코덱</w:t>
-      </w:r>
-      <w:r>
-        <w:rPr>
-          <w:rFonts w:ascii="맑은 고딕" w:eastAsia="맑은 고딕" w:hAnsi="맑은 고딕"/>
-          <w:color w:val="333333"/>
-          <w:szCs w:val="20"/>
-        </w:rPr>
-        <w:t xml:space="preserve"> </w:t>
-      </w:r>
-    </w:p>
-    <w:p>
-      <w:pPr>
-        <w:pStyle w:val="a9"/>
-        <w:rPr>
-          <w:rFonts w:ascii="맑은 고딕" w:eastAsia="맑은 고딕" w:hAnsi="맑은 고딕"/>
-          <w:color w:val="333333"/>
-          <w:szCs w:val="20"/>
-        </w:rPr>
-      </w:pPr>
-      <w:r>
-        <w:rPr>
-          <w:rFonts w:ascii="맑은 고딕" w:eastAsia="맑은 고딕" w:hAnsi="맑은 고딕" w:hint="eastAsia"/>
-          <w:color w:val="333333"/>
-          <w:szCs w:val="20"/>
-        </w:rPr>
-        <w:t>ㅇ</w:t>
-      </w:r>
-      <w:r>
-        <w:rPr>
-          <w:rFonts w:ascii="맑은 고딕" w:eastAsia="맑은 고딕" w:hAnsi="맑은 고딕"/>
-          <w:color w:val="333333"/>
-          <w:szCs w:val="20"/>
-        </w:rPr>
-        <w:t xml:space="preserve"> 다중 해상도 스트림 동시 출력 기능 </w:t>
-      </w:r>
-    </w:p>
-    <w:p>
-      <w:pPr>
-        <w:pStyle w:val="a9"/>
-        <w:rPr>
-          <w:rFonts w:ascii="맑은 고딕" w:eastAsia="맑은 고딕" w:hAnsi="맑은 고딕" w:hint="eastAsia"/>
-          <w:color w:val="333333"/>
-          <w:szCs w:val="20"/>
-        </w:rPr>
-      </w:pPr>
-      <w:r>
-        <w:rPr>
-          <w:rFonts w:ascii="맑은 고딕" w:eastAsia="맑은 고딕" w:hAnsi="맑은 고딕"/>
-          <w:color w:val="333333"/>
-          <w:szCs w:val="20"/>
-        </w:rPr>
-        <w:t>- N 스크린 서비스 및 VOD/LIVE 스트리밍에 적합</w:t>
-      </w:r>
-    </w:p>
-    <w:p>
-      <w:pPr>
-        <w:pStyle w:val="a9"/>
-        <w:rPr>
-          <w:rFonts w:ascii="맑은 고딕" w:eastAsia="맑은 고딕" w:hAnsi="맑은 고딕"/>
-          <w:color w:val="333333"/>
-          <w:szCs w:val="20"/>
-        </w:rPr>
-      </w:pPr>
-      <w:r>
-        <w:rPr>
-          <w:rFonts w:ascii="맑은 고딕" w:eastAsia="맑은 고딕" w:hAnsi="맑은 고딕" w:hint="eastAsia"/>
-          <w:color w:val="333333"/>
-          <w:szCs w:val="20"/>
-        </w:rPr>
-        <w:t>ㅇ</w:t>
-      </w:r>
-      <w:r>
-        <w:rPr>
-          <w:rFonts w:ascii="맑은 고딕" w:eastAsia="맑은 고딕" w:hAnsi="맑은 고딕"/>
-          <w:color w:val="333333"/>
-          <w:szCs w:val="20"/>
-        </w:rPr>
-        <w:t xml:space="preserve"> 세계 최고수준의 고품질 실시간 HEVC 디코더 SW (윈도, 리눅스) 지원</w:t>
-      </w:r>
-      <w:r>
-        <w:rPr>
-          <w:rFonts w:ascii="맑은 고딕" w:eastAsia="맑은 고딕" w:hAnsi="맑은 고딕" w:hint="eastAsia"/>
-          <w:color w:val="333333"/>
-          <w:szCs w:val="20"/>
-        </w:rPr>
-        <w:t xml:space="preserve"> </w:t>
-      </w:r>
-      <w:r>
-        <w:rPr>
-          <w:rFonts w:ascii="맑은 고딕" w:eastAsia="맑은 고딕" w:hAnsi="맑은 고딕" w:hint="eastAsia"/>
-          <w:color w:val="333333"/>
-          <w:szCs w:val="20"/>
-          <w:vertAlign w:val="superscript"/>
-        </w:rPr>
-        <w:t>5</w:t>
-      </w:r>
-    </w:p>
-    <w:p>
-      <w:pPr>
-        <w:pStyle w:val="a9"/>
-        <w:rPr>
-          <w:rFonts w:hint="eastAsia"/>
           <w:b/>
         </w:rPr>
       </w:pPr>
@@ -3470,7 +3467,6 @@
         <w:ind w:leftChars="0"/>
         <w:jc w:val="left"/>
         <w:rPr>
-          <w:rFonts w:hint="eastAsia"/>
           <w:b/>
           <w:sz w:val="22"/>
         </w:rPr>
@@ -3553,7 +3549,6 @@
         <w:ind w:leftChars="0" w:left="1080"/>
         <w:jc w:val="left"/>
         <w:rPr>
-          <w:rFonts w:hint="eastAsia"/>
           <w:b/>
           <w:sz w:val="22"/>
         </w:rPr>
@@ -3610,9 +3605,6 @@
       <w:pPr>
         <w:pStyle w:val="a9"/>
         <w:ind w:leftChars="200" w:left="400"/>
-        <w:rPr>
-          <w:rFonts w:hint="eastAsia"/>
-        </w:rPr>
       </w:pPr>
       <w:r>
         <w:rPr>
@@ -3643,9 +3635,6 @@
       <w:pPr>
         <w:pStyle w:val="a9"/>
         <w:ind w:leftChars="200" w:left="400"/>
-        <w:rPr>
-          <w:rFonts w:hint="eastAsia"/>
-        </w:rPr>
       </w:pPr>
       <w:r>
         <w:t>-</w:t>
@@ -3661,9 +3650,6 @@
       <w:pPr>
         <w:pStyle w:val="a9"/>
         <w:ind w:leftChars="200" w:left="400"/>
-        <w:rPr>
-          <w:rFonts w:hint="eastAsia"/>
-        </w:rPr>
       </w:pPr>
       <w:r>
         <w:t>-</w:t>
@@ -3679,9 +3665,6 @@
       <w:pPr>
         <w:pStyle w:val="a9"/>
         <w:ind w:leftChars="200" w:left="400"/>
-        <w:rPr>
-          <w:rFonts w:hint="eastAsia"/>
-        </w:rPr>
       </w:pPr>
       <w:r>
         <w:t>-Simple</w:t>
@@ -3697,9 +3680,6 @@
       <w:pPr>
         <w:pStyle w:val="a9"/>
         <w:ind w:leftChars="200" w:left="400"/>
-        <w:rPr>
-          <w:rFonts w:hint="eastAsia"/>
-        </w:rPr>
       </w:pPr>
       <w:r>
         <w:rPr>
@@ -3737,7 +3717,6 @@
         <w:pStyle w:val="a9"/>
         <w:ind w:leftChars="200" w:left="400"/>
         <w:rPr>
-          <w:rFonts w:hint="eastAsia"/>
           <w:vertAlign w:val="superscript"/>
         </w:rPr>
       </w:pPr>
@@ -3782,9 +3761,6 @@
         <w:spacing w:before="60" w:after="100" w:afterAutospacing="1"/>
         <w:ind w:left="720"/>
         <w:jc w:val="left"/>
-        <w:rPr>
-          <w:rFonts w:hint="eastAsia"/>
-        </w:rPr>
       </w:pPr>
       <w:r>
         <w:rPr>
@@ -3901,10 +3877,7 @@
         <w:jc w:val="left"/>
       </w:pPr>
       <w:r>
-        <w:t>Exactly-once(딱 한 번): 데이터가 오직 한 번만 처리되어 유실도 중복도 없음. 모든 상황에 대해 완벽히 보장하기 어렵지만 가장 바라는 방식</w:t>
-      </w:r>
-      <w:r>
-        <w:t xml:space="preserve"> </w:t>
+        <w:t xml:space="preserve">Exactly-once(딱 한 번): 데이터가 오직 한 번만 처리되어 유실도 중복도 없음. 모든 상황에 대해 완벽히 보장하기 어렵지만 가장 바라는 방식 </w:t>
       </w:r>
       <w:r>
         <w:rPr>
@@ -3977,12 +3950,7 @@
         <w:spacing w:before="60" w:after="100" w:afterAutospacing="1"/>
         <w:ind w:left="720"/>
         <w:jc w:val="left"/>
-        <w:rPr>
-          <w:rFonts w:hint="eastAsia"/>
-        </w:rPr>
-      </w:pPr>
-      <w:bookmarkStart w:id="0" w:name="_GoBack"/>
-      <w:bookmarkEnd w:id="0"/>
+      </w:pPr>
     </w:p>
     <w:p>
       <w:pPr>
@@ -4656,7 +4624,7 @@
         <w:spacing w:before="60" w:after="100" w:afterAutospacing="1"/>
         <w:jc w:val="left"/>
         <w:rPr>
-          <w:rFonts w:eastAsiaTheme="minorHAnsi" w:cs="Segoe UI" w:hint="eastAsia"/>
+          <w:rFonts w:eastAsiaTheme="minorHAnsi" w:cs="Segoe UI"/>
           <w:color w:val="24292E"/>
           <w:kern w:val="0"/>
           <w:szCs w:val="24"/>
@@ -4693,7 +4661,7 @@
         <w:spacing w:before="60" w:after="100" w:afterAutospacing="1"/>
         <w:jc w:val="left"/>
         <w:rPr>
-          <w:rFonts w:eastAsiaTheme="minorHAnsi" w:cs="Segoe UI" w:hint="eastAsia"/>
+          <w:rFonts w:eastAsiaTheme="minorHAnsi" w:cs="Segoe UI"/>
           <w:color w:val="24292E"/>
           <w:kern w:val="0"/>
           <w:szCs w:val="24"/>
@@ -4757,7 +4725,7 @@
         <w:ind w:leftChars="0"/>
         <w:jc w:val="left"/>
         <w:rPr>
-          <w:rFonts w:eastAsiaTheme="minorHAnsi" w:cs="Segoe UI" w:hint="eastAsia"/>
+          <w:rFonts w:eastAsiaTheme="minorHAnsi" w:cs="Segoe UI"/>
           <w:color w:val="24292E"/>
           <w:kern w:val="0"/>
           <w:szCs w:val="24"/>
@@ -6723,7 +6691,7 @@
 </file>
 
 <file path=customXml/itemProps1.xml><?xml version="1.0" encoding="utf-8"?>
-<ds:datastoreItem xmlns:ds="http://schemas.openxmlformats.org/officeDocument/2006/customXml" ds:itemID="{8A85E3E0-0948-4D58-AADB-7F5E71FE3CE3}">
+<ds:datastoreItem xmlns:ds="http://schemas.openxmlformats.org/officeDocument/2006/customXml" ds:itemID="{A3AD81CE-D961-4C46-B2C4-64CDDCE409A2}">
   <ds:schemaRefs>
     <ds:schemaRef ds:uri="http://schemas.openxmlformats.org/officeDocument/2006/bibliography"/>
   </ds:schemaRefs>

</xml_diff>